<commit_message>
Created all method signature provided in UML
</commit_message>
<xml_diff>
--- a/.Semester2/Week6Labs.docx
+++ b/.Semester2/Week6Labs.docx
@@ -1,6 +1,6 @@
 
 <file path=word/document.xml><?xml version="1.0" encoding="utf-8"?>
-<w:document xmlns:wpc="http://schemas.microsoft.com/office/word/2010/wordprocessingCanvas" xmlns:cx="http://schemas.microsoft.com/office/drawing/2014/chartex" xmlns:cx1="http://schemas.microsoft.com/office/drawing/2015/9/8/chartex" xmlns:cx2="http://schemas.microsoft.com/office/drawing/2015/10/21/chartex" xmlns:cx3="http://schemas.microsoft.com/office/drawing/2016/5/9/chartex" xmlns:cx4="http://schemas.microsoft.com/office/drawing/2016/5/10/chartex" xmlns:cx5="http://schemas.microsoft.com/office/drawing/2016/5/11/chartex" xmlns:cx6="http://schemas.microsoft.com/office/drawing/2016/5/12/chartex" xmlns:cx7="http://schemas.microsoft.com/office/drawing/2016/5/13/chartex" xmlns:cx8="http://schemas.microsoft.com/office/drawing/2016/5/14/chartex" xmlns:mc="http://schemas.openxmlformats.org/markup-compatibility/2006" xmlns:aink="http://schemas.microsoft.com/office/drawing/2016/ink" xmlns:am3d="http://schemas.microsoft.com/office/drawing/2017/model3d" xmlns:o="urn:schemas-microsoft-com:office:office" xmlns:r="http://schemas.openxmlformats.org/officeDocument/2006/relationships" xmlns:m="http://schemas.openxmlformats.org/officeDocument/2006/math" xmlns:v="urn:schemas-microsoft-com:vml" xmlns:wp14="http://schemas.microsoft.com/office/word/2010/wordprocessingDrawing" xmlns:wp="http://schemas.openxmlformats.org/drawingml/2006/wordprocessingDrawing" xmlns:w10="urn:schemas-microsoft-com:office:word" xmlns:w="http://schemas.openxmlformats.org/wordprocessingml/2006/main" xmlns:w14="http://schemas.microsoft.com/office/word/2010/wordml" xmlns:w15="http://schemas.microsoft.com/office/word/2012/wordml" xmlns:w16cid="http://schemas.microsoft.com/office/word/2016/wordml/cid" xmlns:w16se="http://schemas.microsoft.com/office/word/2015/wordml/symex" xmlns:wpg="http://schemas.microsoft.com/office/word/2010/wordprocessingGroup" xmlns:wpi="http://schemas.microsoft.com/office/word/2010/wordprocessingInk" xmlns:wne="http://schemas.microsoft.com/office/word/2006/wordml" xmlns:wps="http://schemas.microsoft.com/office/word/2010/wordprocessingShape" mc:Ignorable="w14 w15 w16se w16cid wp14">
+<w:document xmlns:wpc="http://schemas.microsoft.com/office/word/2010/wordprocessingCanvas" xmlns:cx="http://schemas.microsoft.com/office/drawing/2014/chartex" xmlns:cx1="http://schemas.microsoft.com/office/drawing/2015/9/8/chartex" xmlns:cx2="http://schemas.microsoft.com/office/drawing/2015/10/21/chartex" xmlns:cx3="http://schemas.microsoft.com/office/drawing/2016/5/9/chartex" xmlns:cx4="http://schemas.microsoft.com/office/drawing/2016/5/10/chartex" xmlns:cx5="http://schemas.microsoft.com/office/drawing/2016/5/11/chartex" xmlns:cx6="http://schemas.microsoft.com/office/drawing/2016/5/12/chartex" xmlns:cx7="http://schemas.microsoft.com/office/drawing/2016/5/13/chartex" xmlns:cx8="http://schemas.microsoft.com/office/drawing/2016/5/14/chartex" xmlns:mc="http://schemas.openxmlformats.org/markup-compatibility/2006" xmlns:aink="http://schemas.microsoft.com/office/drawing/2016/ink" xmlns:am3d="http://schemas.microsoft.com/office/drawing/2017/model3d" xmlns:o="urn:schemas-microsoft-com:office:office" xmlns:oel="http://schemas.microsoft.com/office/2019/extlst" xmlns:r="http://schemas.openxmlformats.org/officeDocument/2006/relationships" xmlns:m="http://schemas.openxmlformats.org/officeDocument/2006/math" xmlns:v="urn:schemas-microsoft-com:vml" xmlns:wp14="http://schemas.microsoft.com/office/word/2010/wordprocessingDrawing" xmlns:wp="http://schemas.openxmlformats.org/drawingml/2006/wordprocessingDrawing" xmlns:w10="urn:schemas-microsoft-com:office:word" xmlns:w="http://schemas.openxmlformats.org/wordprocessingml/2006/main" xmlns:w14="http://schemas.microsoft.com/office/word/2010/wordml" xmlns:w15="http://schemas.microsoft.com/office/word/2012/wordml" xmlns:w16cex="http://schemas.microsoft.com/office/word/2018/wordml/cex" xmlns:w16cid="http://schemas.microsoft.com/office/word/2016/wordml/cid" xmlns:w16="http://schemas.microsoft.com/office/word/2018/wordml" xmlns:w16sdtdh="http://schemas.microsoft.com/office/word/2020/wordml/sdtdatahash" xmlns:w16se="http://schemas.microsoft.com/office/word/2015/wordml/symex" xmlns:wpg="http://schemas.microsoft.com/office/word/2010/wordprocessingGroup" xmlns:wpi="http://schemas.microsoft.com/office/word/2010/wordprocessingInk" xmlns:wne="http://schemas.microsoft.com/office/word/2006/wordml" xmlns:wps="http://schemas.microsoft.com/office/word/2010/wordprocessingShape" mc:Ignorable="w14 w15 w16se w16cid w16 w16cex w16sdtdh wp14">
   <w:body>
     <w:p>
       <w:pPr>
@@ -33,6 +33,69 @@
         <w:pStyle w:val="ListParagraph"/>
         <w:ind w:left="0"/>
       </w:pPr>
+      <w:r>
+        <w:rPr>
+          <w:noProof/>
+        </w:rPr>
+        <mc:AlternateContent>
+          <mc:Choice Requires="wps">
+            <w:drawing>
+              <wp:anchor distT="0" distB="0" distL="114300" distR="114300" simplePos="0" relativeHeight="251659264" behindDoc="0" locked="0" layoutInCell="1" allowOverlap="1" wp14:anchorId="23DE3043" wp14:editId="17F40D5E">
+                <wp:simplePos x="0" y="0"/>
+                <wp:positionH relativeFrom="column">
+                  <wp:posOffset>565150</wp:posOffset>
+                </wp:positionH>
+                <wp:positionV relativeFrom="paragraph">
+                  <wp:posOffset>895350</wp:posOffset>
+                </wp:positionV>
+                <wp:extent cx="1498600" cy="762000"/>
+                <wp:effectExtent l="0" t="0" r="25400" b="19050"/>
+                <wp:wrapNone/>
+                <wp:docPr id="1" name="Straight Connector 1"/>
+                <wp:cNvGraphicFramePr/>
+                <a:graphic xmlns:a="http://schemas.openxmlformats.org/drawingml/2006/main">
+                  <a:graphicData uri="http://schemas.microsoft.com/office/word/2010/wordprocessingShape">
+                    <wps:wsp>
+                      <wps:cNvCnPr/>
+                      <wps:spPr>
+                        <a:xfrm>
+                          <a:off x="0" y="0"/>
+                          <a:ext cx="1498600" cy="762000"/>
+                        </a:xfrm>
+                        <a:prstGeom prst="line">
+                          <a:avLst/>
+                        </a:prstGeom>
+                      </wps:spPr>
+                      <wps:style>
+                        <a:lnRef idx="3">
+                          <a:schemeClr val="accent2"/>
+                        </a:lnRef>
+                        <a:fillRef idx="0">
+                          <a:schemeClr val="accent2"/>
+                        </a:fillRef>
+                        <a:effectRef idx="2">
+                          <a:schemeClr val="accent2"/>
+                        </a:effectRef>
+                        <a:fontRef idx="minor">
+                          <a:schemeClr val="tx1"/>
+                        </a:fontRef>
+                      </wps:style>
+                      <wps:bodyPr/>
+                    </wps:wsp>
+                  </a:graphicData>
+                </a:graphic>
+              </wp:anchor>
+            </w:drawing>
+          </mc:Choice>
+          <mc:Fallback>
+            <w:pict>
+              <v:line w14:anchorId="3C6677C5" id="Straight Connector 1" o:spid="_x0000_s1026" style="position:absolute;z-index:251659264;visibility:visible;mso-wrap-style:square;mso-wrap-distance-left:9pt;mso-wrap-distance-top:0;mso-wrap-distance-right:9pt;mso-wrap-distance-bottom:0;mso-position-horizontal:absolute;mso-position-horizontal-relative:text;mso-position-vertical:absolute;mso-position-vertical-relative:text" from="44.5pt,70.5pt" to="162.5pt,130.5pt" o:gfxdata="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" strokecolor="#ed7d31 [3205]" strokeweight="1.5pt">
+                <v:stroke joinstyle="miter"/>
+              </v:line>
+            </w:pict>
+          </mc:Fallback>
+        </mc:AlternateContent>
+      </w:r>
       <w:r>
         <w:rPr>
           <w:noProof/>
@@ -987,8 +1050,6 @@
       <w:r>
         <w:t>Using the API, output the name in position 3.</w:t>
       </w:r>
-      <w:bookmarkStart w:id="0" w:name="_GoBack"/>
-      <w:bookmarkEnd w:id="0"/>
     </w:p>
     <w:p>
       <w:pPr>
@@ -1097,19 +1158,7 @@
         <w:rPr>
           <w:color w:val="C00000"/>
         </w:rPr>
-        <w:t xml:space="preserve"> </w:t>
-      </w:r>
-      <w:r>
-        <w:rPr>
-          <w:color w:val="C00000"/>
-        </w:rPr>
-        <w:t>on the use of the comparable interface</w:t>
-      </w:r>
-      <w:r>
-        <w:rPr>
-          <w:color w:val="C00000"/>
-        </w:rPr>
-        <w:t xml:space="preserve"> </w:t>
+        <w:t xml:space="preserve"> on the use of the comparable interface </w:t>
       </w:r>
       <w:proofErr w:type="spellStart"/>
       <w:r>
@@ -1945,7 +1994,7 @@
 </file>
 
 <file path=word/numbering.xml><?xml version="1.0" encoding="utf-8"?>
-<w:numbering xmlns:wpc="http://schemas.microsoft.com/office/word/2010/wordprocessingCanvas" xmlns:cx="http://schemas.microsoft.com/office/drawing/2014/chartex" xmlns:cx1="http://schemas.microsoft.com/office/drawing/2015/9/8/chartex" xmlns:cx2="http://schemas.microsoft.com/office/drawing/2015/10/21/chartex" xmlns:cx3="http://schemas.microsoft.com/office/drawing/2016/5/9/chartex" xmlns:cx4="http://schemas.microsoft.com/office/drawing/2016/5/10/chartex" xmlns:cx5="http://schemas.microsoft.com/office/drawing/2016/5/11/chartex" xmlns:cx6="http://schemas.microsoft.com/office/drawing/2016/5/12/chartex" xmlns:cx7="http://schemas.microsoft.com/office/drawing/2016/5/13/chartex" xmlns:cx8="http://schemas.microsoft.com/office/drawing/2016/5/14/chartex" xmlns:mc="http://schemas.openxmlformats.org/markup-compatibility/2006" xmlns:aink="http://schemas.microsoft.com/office/drawing/2016/ink" xmlns:am3d="http://schemas.microsoft.com/office/drawing/2017/model3d" xmlns:o="urn:schemas-microsoft-com:office:office" xmlns:r="http://schemas.openxmlformats.org/officeDocument/2006/relationships" xmlns:m="http://schemas.openxmlformats.org/officeDocument/2006/math" xmlns:v="urn:schemas-microsoft-com:vml" xmlns:wp14="http://schemas.microsoft.com/office/word/2010/wordprocessingDrawing" xmlns:wp="http://schemas.openxmlformats.org/drawingml/2006/wordprocessingDrawing" xmlns:w10="urn:schemas-microsoft-com:office:word" xmlns:w="http://schemas.openxmlformats.org/wordprocessingml/2006/main" xmlns:w14="http://schemas.microsoft.com/office/word/2010/wordml" xmlns:w15="http://schemas.microsoft.com/office/word/2012/wordml" xmlns:w16cid="http://schemas.microsoft.com/office/word/2016/wordml/cid" xmlns:w16se="http://schemas.microsoft.com/office/word/2015/wordml/symex" xmlns:wpg="http://schemas.microsoft.com/office/word/2010/wordprocessingGroup" xmlns:wpi="http://schemas.microsoft.com/office/word/2010/wordprocessingInk" xmlns:wne="http://schemas.microsoft.com/office/word/2006/wordml" xmlns:wps="http://schemas.microsoft.com/office/word/2010/wordprocessingShape" mc:Ignorable="w14 w15 w16se w16cid wp14">
+<w:numbering xmlns:wpc="http://schemas.microsoft.com/office/word/2010/wordprocessingCanvas" xmlns:cx="http://schemas.microsoft.com/office/drawing/2014/chartex" xmlns:cx1="http://schemas.microsoft.com/office/drawing/2015/9/8/chartex" xmlns:cx2="http://schemas.microsoft.com/office/drawing/2015/10/21/chartex" xmlns:cx3="http://schemas.microsoft.com/office/drawing/2016/5/9/chartex" xmlns:cx4="http://schemas.microsoft.com/office/drawing/2016/5/10/chartex" xmlns:cx5="http://schemas.microsoft.com/office/drawing/2016/5/11/chartex" xmlns:cx6="http://schemas.microsoft.com/office/drawing/2016/5/12/chartex" xmlns:cx7="http://schemas.microsoft.com/office/drawing/2016/5/13/chartex" xmlns:cx8="http://schemas.microsoft.com/office/drawing/2016/5/14/chartex" xmlns:mc="http://schemas.openxmlformats.org/markup-compatibility/2006" xmlns:aink="http://schemas.microsoft.com/office/drawing/2016/ink" xmlns:am3d="http://schemas.microsoft.com/office/drawing/2017/model3d" xmlns:o="urn:schemas-microsoft-com:office:office" xmlns:oel="http://schemas.microsoft.com/office/2019/extlst" xmlns:r="http://schemas.openxmlformats.org/officeDocument/2006/relationships" xmlns:m="http://schemas.openxmlformats.org/officeDocument/2006/math" xmlns:v="urn:schemas-microsoft-com:vml" xmlns:wp14="http://schemas.microsoft.com/office/word/2010/wordprocessingDrawing" xmlns:wp="http://schemas.openxmlformats.org/drawingml/2006/wordprocessingDrawing" xmlns:w10="urn:schemas-microsoft-com:office:word" xmlns:w="http://schemas.openxmlformats.org/wordprocessingml/2006/main" xmlns:w14="http://schemas.microsoft.com/office/word/2010/wordml" xmlns:w15="http://schemas.microsoft.com/office/word/2012/wordml" xmlns:w16cex="http://schemas.microsoft.com/office/word/2018/wordml/cex" xmlns:w16cid="http://schemas.microsoft.com/office/word/2016/wordml/cid" xmlns:w16="http://schemas.microsoft.com/office/word/2018/wordml" xmlns:w16sdtdh="http://schemas.microsoft.com/office/word/2020/wordml/sdtdatahash" xmlns:w16se="http://schemas.microsoft.com/office/word/2015/wordml/symex" xmlns:wpg="http://schemas.microsoft.com/office/word/2010/wordprocessingGroup" xmlns:wpi="http://schemas.microsoft.com/office/word/2010/wordprocessingInk" xmlns:wne="http://schemas.microsoft.com/office/word/2006/wordml" xmlns:wps="http://schemas.microsoft.com/office/word/2010/wordprocessingShape" mc:Ignorable="w14 w15 w16se w16cid w16 w16cex w16sdtdh wp14">
   <w:abstractNum w:abstractNumId="0" w15:restartNumberingAfterBreak="0">
     <w:nsid w:val="053E52F3"/>
     <w:multiLevelType w:val="hybridMultilevel"/>
@@ -3734,65 +3783,65 @@
       </w:pPr>
     </w:lvl>
   </w:abstractNum>
-  <w:num w:numId="1">
+  <w:num w:numId="1" w16cid:durableId="1883051312">
     <w:abstractNumId w:val="4"/>
   </w:num>
-  <w:num w:numId="2">
+  <w:num w:numId="2" w16cid:durableId="171574249">
     <w:abstractNumId w:val="12"/>
   </w:num>
-  <w:num w:numId="3">
+  <w:num w:numId="3" w16cid:durableId="1655908622">
     <w:abstractNumId w:val="0"/>
   </w:num>
-  <w:num w:numId="4">
+  <w:num w:numId="4" w16cid:durableId="872959252">
     <w:abstractNumId w:val="17"/>
   </w:num>
-  <w:num w:numId="5">
+  <w:num w:numId="5" w16cid:durableId="1809782919">
     <w:abstractNumId w:val="1"/>
   </w:num>
-  <w:num w:numId="6">
+  <w:num w:numId="6" w16cid:durableId="1981304823">
     <w:abstractNumId w:val="5"/>
   </w:num>
-  <w:num w:numId="7">
+  <w:num w:numId="7" w16cid:durableId="896933130">
     <w:abstractNumId w:val="16"/>
   </w:num>
-  <w:num w:numId="8">
+  <w:num w:numId="8" w16cid:durableId="1424715928">
     <w:abstractNumId w:val="3"/>
   </w:num>
-  <w:num w:numId="9">
+  <w:num w:numId="9" w16cid:durableId="2142576015">
     <w:abstractNumId w:val="15"/>
   </w:num>
-  <w:num w:numId="10">
+  <w:num w:numId="10" w16cid:durableId="763107352">
     <w:abstractNumId w:val="7"/>
   </w:num>
-  <w:num w:numId="11">
+  <w:num w:numId="11" w16cid:durableId="1154495000">
     <w:abstractNumId w:val="2"/>
   </w:num>
-  <w:num w:numId="12">
+  <w:num w:numId="12" w16cid:durableId="147403894">
     <w:abstractNumId w:val="6"/>
   </w:num>
-  <w:num w:numId="13">
+  <w:num w:numId="13" w16cid:durableId="502744978">
     <w:abstractNumId w:val="8"/>
   </w:num>
-  <w:num w:numId="14">
+  <w:num w:numId="14" w16cid:durableId="2021664200">
     <w:abstractNumId w:val="9"/>
   </w:num>
-  <w:num w:numId="15">
+  <w:num w:numId="15" w16cid:durableId="243615980">
     <w:abstractNumId w:val="10"/>
   </w:num>
-  <w:num w:numId="16">
+  <w:num w:numId="16" w16cid:durableId="1821730094">
     <w:abstractNumId w:val="11"/>
   </w:num>
-  <w:num w:numId="17">
+  <w:num w:numId="17" w16cid:durableId="142549925">
     <w:abstractNumId w:val="14"/>
   </w:num>
-  <w:num w:numId="18">
+  <w:num w:numId="18" w16cid:durableId="724641561">
     <w:abstractNumId w:val="13"/>
   </w:num>
 </w:numbering>
 </file>
 
 <file path=word/styles.xml><?xml version="1.0" encoding="utf-8"?>
-<w:styles xmlns:mc="http://schemas.openxmlformats.org/markup-compatibility/2006" xmlns:r="http://schemas.openxmlformats.org/officeDocument/2006/relationships" xmlns:w="http://schemas.openxmlformats.org/wordprocessingml/2006/main" xmlns:w14="http://schemas.microsoft.com/office/word/2010/wordml" xmlns:w15="http://schemas.microsoft.com/office/word/2012/wordml" xmlns:w16cid="http://schemas.microsoft.com/office/word/2016/wordml/cid" xmlns:w16se="http://schemas.microsoft.com/office/word/2015/wordml/symex" mc:Ignorable="w14 w15 w16se w16cid">
+<w:styles xmlns:mc="http://schemas.openxmlformats.org/markup-compatibility/2006" xmlns:r="http://schemas.openxmlformats.org/officeDocument/2006/relationships" xmlns:w="http://schemas.openxmlformats.org/wordprocessingml/2006/main" xmlns:w14="http://schemas.microsoft.com/office/word/2010/wordml" xmlns:w15="http://schemas.microsoft.com/office/word/2012/wordml" xmlns:w16cex="http://schemas.microsoft.com/office/word/2018/wordml/cex" xmlns:w16cid="http://schemas.microsoft.com/office/word/2016/wordml/cid" xmlns:w16="http://schemas.microsoft.com/office/word/2018/wordml" xmlns:w16sdtdh="http://schemas.microsoft.com/office/word/2020/wordml/sdtdatahash" xmlns:w16se="http://schemas.microsoft.com/office/word/2015/wordml/symex" mc:Ignorable="w14 w15 w16se w16cid w16 w16cex w16sdtdh">
   <w:docDefaults>
     <w:rPrDefault>
       <w:rPr>
@@ -3808,7 +3857,7 @@
       </w:pPr>
     </w:pPrDefault>
   </w:docDefaults>
-  <w:latentStyles w:defLockedState="0" w:defUIPriority="99" w:defSemiHidden="0" w:defUnhideWhenUsed="0" w:defQFormat="0" w:count="375">
+  <w:latentStyles w:defLockedState="0" w:defUIPriority="99" w:defSemiHidden="0" w:defUnhideWhenUsed="0" w:defQFormat="0" w:count="376">
     <w:lsdException w:name="Normal" w:uiPriority="0" w:qFormat="1"/>
     <w:lsdException w:name="heading 1" w:uiPriority="9" w:qFormat="1"/>
     <w:lsdException w:name="heading 2" w:semiHidden="1" w:uiPriority="9" w:unhideWhenUsed="1" w:qFormat="1"/>
@@ -3914,7 +3963,6 @@
     <w:lsdException w:name="HTML Sample" w:semiHidden="1" w:unhideWhenUsed="1"/>
     <w:lsdException w:name="HTML Typewriter" w:semiHidden="1" w:unhideWhenUsed="1"/>
     <w:lsdException w:name="HTML Variable" w:semiHidden="1" w:unhideWhenUsed="1"/>
-    <w:lsdException w:name="Normal Table" w:semiHidden="1" w:unhideWhenUsed="1"/>
     <w:lsdException w:name="annotation subject" w:semiHidden="1" w:unhideWhenUsed="1"/>
     <w:lsdException w:name="No List" w:semiHidden="1" w:unhideWhenUsed="1"/>
     <w:lsdException w:name="Outline List 1" w:semiHidden="1" w:unhideWhenUsed="1"/>
@@ -3961,10 +4009,8 @@
     <w:lsdException w:name="Table Subtle 2" w:semiHidden="1" w:unhideWhenUsed="1"/>
     <w:lsdException w:name="Table Web 1" w:semiHidden="1" w:unhideWhenUsed="1"/>
     <w:lsdException w:name="Table Web 2" w:semiHidden="1" w:unhideWhenUsed="1"/>
-    <w:lsdException w:name="Table Web 3" w:semiHidden="1" w:unhideWhenUsed="1"/>
     <w:lsdException w:name="Balloon Text" w:semiHidden="1" w:unhideWhenUsed="1"/>
     <w:lsdException w:name="Table Grid" w:uiPriority="39"/>
-    <w:lsdException w:name="Table Theme" w:semiHidden="1" w:unhideWhenUsed="1"/>
     <w:lsdException w:name="Placeholder Text" w:semiHidden="1"/>
     <w:lsdException w:name="No Spacing" w:uiPriority="1" w:qFormat="1"/>
     <w:lsdException w:name="Light Shading" w:uiPriority="60"/>
@@ -4184,6 +4230,7 @@
     <w:lsdException w:name="Smart Hyperlink" w:semiHidden="1" w:unhideWhenUsed="1"/>
     <w:lsdException w:name="Hashtag" w:semiHidden="1" w:unhideWhenUsed="1"/>
     <w:lsdException w:name="Unresolved Mention" w:semiHidden="1" w:unhideWhenUsed="1"/>
+    <w:lsdException w:name="Smart Link" w:semiHidden="1" w:unhideWhenUsed="1"/>
   </w:latentStyles>
   <w:style w:type="paragraph" w:default="1" w:styleId="Normal">
     <w:name w:val="Normal"/>
@@ -4543,14 +4590,6 @@
 </file>
 
 <file path=customXml/item1.xml><?xml version="1.0" encoding="utf-8"?>
-<p:properties xmlns:p="http://schemas.microsoft.com/office/2006/metadata/properties" xmlns:xsi="http://www.w3.org/2001/XMLSchema-instance" xmlns:pc="http://schemas.microsoft.com/office/infopath/2007/PartnerControls">
-  <documentManagement>
-    <_activity xmlns="0b04370e-974d-482f-80ef-e995e87946d6" xsi:nil="true"/>
-  </documentManagement>
-</p:properties>
-</file>
-
-<file path=customXml/item2.xml><?xml version="1.0" encoding="utf-8"?>
 <ct:contentTypeSchema xmlns:ct="http://schemas.microsoft.com/office/2006/metadata/contentType" xmlns:ma="http://schemas.microsoft.com/office/2006/metadata/properties/metaAttributes" ct:_="" ma:_="" ma:contentTypeName="Document" ma:contentTypeID="0x0101006C585E5CC6079E43A594A5332D96F83C" ma:contentTypeVersion="15" ma:contentTypeDescription="Create a new document." ma:contentTypeScope="" ma:versionID="c64a71d0bc050b950e84cec43b63829e">
   <xsd:schema xmlns:xsd="http://www.w3.org/2001/XMLSchema" xmlns:xs="http://www.w3.org/2001/XMLSchema" xmlns:p="http://schemas.microsoft.com/office/2006/metadata/properties" xmlns:ns3="0b04370e-974d-482f-80ef-e995e87946d6" xmlns:ns4="bbf20543-8852-4943-91f0-76169d11be4a" targetNamespace="http://schemas.microsoft.com/office/2006/metadata/properties" ma:root="true" ma:fieldsID="1cc9a7d2efc09bd9bef1405c89d2c745" ns3:_="" ns4:_="">
     <xsd:import namespace="0b04370e-974d-482f-80ef-e995e87946d6"/>
@@ -4785,7 +4824,19 @@
 </ct:contentTypeSchema>
 </file>
 
+<file path=customXml/item2.xml><?xml version="1.0" encoding="utf-8"?>
+<p:properties xmlns:p="http://schemas.microsoft.com/office/2006/metadata/properties" xmlns:xsi="http://www.w3.org/2001/XMLSchema-instance" xmlns:pc="http://schemas.microsoft.com/office/infopath/2007/PartnerControls">
+  <documentManagement>
+    <_activity xmlns="0b04370e-974d-482f-80ef-e995e87946d6" xsi:nil="true"/>
+  </documentManagement>
+</p:properties>
+</file>
+
 <file path=customXml/item3.xml><?xml version="1.0" encoding="utf-8"?>
+<b:Sources xmlns:b="http://schemas.openxmlformats.org/officeDocument/2006/bibliography" xmlns="http://schemas.openxmlformats.org/officeDocument/2006/bibliography" SelectedStyle="\APASixthEditionOfficeOnline.xsl" StyleName="APA" Version="6"/>
+</file>
+
+<file path=customXml/item4.xml><?xml version="1.0" encoding="utf-8"?>
 <?mso-contentType ?>
 <FormTemplates xmlns="http://schemas.microsoft.com/sharepoint/v3/contenttype/forms">
   <Display>DocumentLibraryForm</Display>
@@ -4794,21 +4845,7 @@
 </FormTemplates>
 </file>
 
-<file path=customXml/item4.xml><?xml version="1.0" encoding="utf-8"?>
-<b:Sources xmlns:b="http://schemas.openxmlformats.org/officeDocument/2006/bibliography" xmlns="http://schemas.openxmlformats.org/officeDocument/2006/bibliography" SelectedStyle="\APASixthEditionOfficeOnline.xsl" StyleName="APA" Version="6"/>
-</file>
-
 <file path=customXml/itemProps1.xml><?xml version="1.0" encoding="utf-8"?>
-<ds:datastoreItem xmlns:ds="http://schemas.openxmlformats.org/officeDocument/2006/customXml" ds:itemID="{3F6705F1-6EDA-446B-A02E-E5FDBD86390B}">
-  <ds:schemaRefs>
-    <ds:schemaRef ds:uri="http://schemas.microsoft.com/office/2006/metadata/properties"/>
-    <ds:schemaRef ds:uri="http://schemas.microsoft.com/office/infopath/2007/PartnerControls"/>
-    <ds:schemaRef ds:uri="0b04370e-974d-482f-80ef-e995e87946d6"/>
-  </ds:schemaRefs>
-</ds:datastoreItem>
-</file>
-
-<file path=customXml/itemProps2.xml><?xml version="1.0" encoding="utf-8"?>
 <ds:datastoreItem xmlns:ds="http://schemas.openxmlformats.org/officeDocument/2006/customXml" ds:itemID="{74FAD455-6AA9-4B75-B619-E419FC62637F}">
   <ds:schemaRefs>
     <ds:schemaRef ds:uri="http://schemas.microsoft.com/office/2006/metadata/contentType"/>
@@ -4827,18 +4864,28 @@
 </ds:datastoreItem>
 </file>
 
+<file path=customXml/itemProps2.xml><?xml version="1.0" encoding="utf-8"?>
+<ds:datastoreItem xmlns:ds="http://schemas.openxmlformats.org/officeDocument/2006/customXml" ds:itemID="{3F6705F1-6EDA-446B-A02E-E5FDBD86390B}">
+  <ds:schemaRefs>
+    <ds:schemaRef ds:uri="http://schemas.microsoft.com/office/2006/metadata/properties"/>
+    <ds:schemaRef ds:uri="http://schemas.microsoft.com/office/infopath/2007/PartnerControls"/>
+    <ds:schemaRef ds:uri="0b04370e-974d-482f-80ef-e995e87946d6"/>
+  </ds:schemaRefs>
+</ds:datastoreItem>
+</file>
+
 <file path=customXml/itemProps3.xml><?xml version="1.0" encoding="utf-8"?>
+<ds:datastoreItem xmlns:ds="http://schemas.openxmlformats.org/officeDocument/2006/customXml" ds:itemID="{CD45AB52-E8DB-4CA5-AF00-44CC13C3BCB6}">
+  <ds:schemaRefs>
+    <ds:schemaRef ds:uri="http://schemas.openxmlformats.org/officeDocument/2006/bibliography"/>
+  </ds:schemaRefs>
+</ds:datastoreItem>
+</file>
+
+<file path=customXml/itemProps4.xml><?xml version="1.0" encoding="utf-8"?>
 <ds:datastoreItem xmlns:ds="http://schemas.openxmlformats.org/officeDocument/2006/customXml" ds:itemID="{2D6B8949-8349-49C3-8346-6F095972073F}">
   <ds:schemaRefs>
     <ds:schemaRef ds:uri="http://schemas.microsoft.com/sharepoint/v3/contenttype/forms"/>
   </ds:schemaRefs>
 </ds:datastoreItem>
-</file>
-
-<file path=customXml/itemProps4.xml><?xml version="1.0" encoding="utf-8"?>
-<ds:datastoreItem xmlns:ds="http://schemas.openxmlformats.org/officeDocument/2006/customXml" ds:itemID="{CD45AB52-E8DB-4CA5-AF00-44CC13C3BCB6}">
-  <ds:schemaRefs>
-    <ds:schemaRef ds:uri="http://schemas.openxmlformats.org/officeDocument/2006/bibliography"/>
-  </ds:schemaRefs>
-</ds:datastoreItem>
 </file>
</xml_diff>

<commit_message>
Started on lab4 wk7 - exceptions practice
</commit_message>
<xml_diff>
--- a/.Semester2/Week6Labs.docx
+++ b/.Semester2/Week6Labs.docx
@@ -406,61 +406,112 @@
           <w:ilvl w:val="0"/>
           <w:numId w:val="14"/>
         </w:numPr>
-      </w:pPr>
-      <w:r>
+        <w:rPr>
+          <w:strike/>
+        </w:rPr>
+      </w:pPr>
+      <w:r>
+        <w:rPr>
+          <w:strike/>
+        </w:rPr>
         <w:t xml:space="preserve">Declare a reference of type </w:t>
       </w:r>
       <w:proofErr w:type="gramStart"/>
       <w:r>
+        <w:rPr>
+          <w:strike/>
+        </w:rPr>
         <w:t>String[</w:t>
       </w:r>
       <w:proofErr w:type="gramEnd"/>
       <w:r>
+        <w:rPr>
+          <w:strike/>
+        </w:rPr>
         <w:t xml:space="preserve">]. Name the reference </w:t>
       </w:r>
       <w:proofErr w:type="spellStart"/>
       <w:r>
+        <w:rPr>
+          <w:strike/>
+        </w:rPr>
         <w:t>myArray</w:t>
       </w:r>
       <w:proofErr w:type="spellEnd"/>
       <w:r>
+        <w:rPr>
+          <w:strike/>
+        </w:rPr>
         <w:t xml:space="preserve">. </w:t>
       </w:r>
       <w:r>
+        <w:rPr>
+          <w:strike/>
+        </w:rPr>
         <w:t xml:space="preserve">Populate </w:t>
       </w:r>
       <w:proofErr w:type="spellStart"/>
       <w:r>
+        <w:rPr>
+          <w:strike/>
+        </w:rPr>
         <w:t>myArray</w:t>
       </w:r>
       <w:proofErr w:type="spellEnd"/>
       <w:r>
+        <w:rPr>
+          <w:strike/>
+        </w:rPr>
         <w:t xml:space="preserve"> with the </w:t>
       </w:r>
       <w:proofErr w:type="gramStart"/>
       <w:r>
+        <w:rPr>
+          <w:strike/>
+        </w:rPr>
         <w:t>values</w:t>
       </w:r>
       <w:proofErr w:type="gramEnd"/>
       <w:r>
+        <w:rPr>
+          <w:strike/>
+        </w:rPr>
         <w:t xml:space="preserve"> “</w:t>
       </w:r>
       <w:r>
+        <w:rPr>
+          <w:strike/>
+        </w:rPr>
         <w:t>A</w:t>
       </w:r>
       <w:r>
+        <w:rPr>
+          <w:strike/>
+        </w:rPr>
         <w:t>”, “</w:t>
       </w:r>
       <w:r>
+        <w:rPr>
+          <w:strike/>
+        </w:rPr>
         <w:t>B</w:t>
       </w:r>
       <w:r>
+        <w:rPr>
+          <w:strike/>
+        </w:rPr>
         <w:t>” and “</w:t>
       </w:r>
       <w:r>
+        <w:rPr>
+          <w:strike/>
+        </w:rPr>
         <w:t>C</w:t>
       </w:r>
       <w:r>
+        <w:rPr>
+          <w:strike/>
+        </w:rPr>
         <w:t>”.</w:t>
       </w:r>
     </w:p>
@@ -471,55 +522,114 @@
           <w:ilvl w:val="0"/>
           <w:numId w:val="14"/>
         </w:numPr>
-      </w:pPr>
-      <w:r>
+        <w:rPr>
+          <w:strike/>
+        </w:rPr>
+      </w:pPr>
+      <w:r>
+        <w:rPr>
+          <w:strike/>
+        </w:rPr>
         <w:t xml:space="preserve">Declare a reference of type </w:t>
       </w:r>
       <w:r>
+        <w:rPr>
+          <w:strike/>
+        </w:rPr>
         <w:t>List</w:t>
       </w:r>
       <w:r>
-        <w:t xml:space="preserve"> that is generically typed for String i.e. it will only hold String references</w:t>
-      </w:r>
-      <w:r>
+        <w:rPr>
+          <w:strike/>
+        </w:rPr>
+        <w:t xml:space="preserve"> that is generically typed for String </w:t>
+      </w:r>
+      <w:proofErr w:type="gramStart"/>
+      <w:r>
+        <w:rPr>
+          <w:strike/>
+        </w:rPr>
+        <w:t>i.e.</w:t>
+      </w:r>
+      <w:proofErr w:type="gramEnd"/>
+      <w:r>
+        <w:rPr>
+          <w:strike/>
+        </w:rPr>
+        <w:t xml:space="preserve"> it will only hold String references</w:t>
+      </w:r>
+      <w:r>
+        <w:rPr>
+          <w:strike/>
+        </w:rPr>
         <w:t xml:space="preserve">. </w:t>
       </w:r>
       <w:r>
+        <w:rPr>
+          <w:strike/>
+        </w:rPr>
         <w:t xml:space="preserve">Name the reference </w:t>
       </w:r>
       <w:proofErr w:type="spellStart"/>
       <w:r>
+        <w:rPr>
+          <w:strike/>
+        </w:rPr>
         <w:t>asList</w:t>
       </w:r>
       <w:proofErr w:type="spellEnd"/>
       <w:r>
+        <w:rPr>
+          <w:strike/>
+        </w:rPr>
         <w:t xml:space="preserve">. Assign </w:t>
       </w:r>
       <w:proofErr w:type="spellStart"/>
       <w:r>
+        <w:rPr>
+          <w:strike/>
+        </w:rPr>
         <w:t>asList</w:t>
       </w:r>
       <w:proofErr w:type="spellEnd"/>
       <w:r>
+        <w:rPr>
+          <w:strike/>
+        </w:rPr>
         <w:t xml:space="preserve"> to the array created in step </w:t>
       </w:r>
       <w:r>
+        <w:rPr>
+          <w:strike/>
+        </w:rPr>
         <w:t>above</w:t>
       </w:r>
       <w:r>
+        <w:rPr>
+          <w:strike/>
+        </w:rPr>
         <w:t xml:space="preserve">. Hint: Use the </w:t>
       </w:r>
       <w:proofErr w:type="spellStart"/>
       <w:proofErr w:type="gramStart"/>
       <w:r>
+        <w:rPr>
+          <w:strike/>
+        </w:rPr>
         <w:t>asList</w:t>
       </w:r>
       <w:proofErr w:type="spellEnd"/>
       <w:r>
+        <w:rPr>
+          <w:strike/>
+        </w:rPr>
         <w:t>(</w:t>
       </w:r>
       <w:proofErr w:type="gramEnd"/>
       <w:r>
+        <w:rPr>
+          <w:strike/>
+        </w:rPr>
         <w:t>) method.</w:t>
       </w:r>
     </w:p>
@@ -530,16 +640,28 @@
           <w:ilvl w:val="0"/>
           <w:numId w:val="14"/>
         </w:numPr>
-      </w:pPr>
-      <w:r>
+        <w:rPr>
+          <w:strike/>
+        </w:rPr>
+      </w:pPr>
+      <w:r>
+        <w:rPr>
+          <w:strike/>
+        </w:rPr>
         <w:t xml:space="preserve">Output </w:t>
       </w:r>
       <w:proofErr w:type="spellStart"/>
       <w:r>
+        <w:rPr>
+          <w:strike/>
+        </w:rPr>
         <w:t>asList</w:t>
       </w:r>
       <w:proofErr w:type="spellEnd"/>
       <w:r>
+        <w:rPr>
+          <w:strike/>
+        </w:rPr>
         <w:t>.</w:t>
       </w:r>
     </w:p>
@@ -550,8 +672,14 @@
           <w:ilvl w:val="0"/>
           <w:numId w:val="14"/>
         </w:numPr>
-      </w:pPr>
-      <w:r>
+        <w:rPr>
+          <w:strike/>
+        </w:rPr>
+      </w:pPr>
+      <w:r>
+        <w:rPr>
+          <w:strike/>
+        </w:rPr>
         <w:t xml:space="preserve">Try and add an entry “D” to the list. </w:t>
       </w:r>
     </w:p>
@@ -564,9 +692,13 @@
         </w:numPr>
         <w:rPr>
           <w:b/>
-        </w:rPr>
-      </w:pPr>
-      <w:r>
+          <w:strike/>
+        </w:rPr>
+      </w:pPr>
+      <w:r>
+        <w:rPr>
+          <w:strike/>
+        </w:rPr>
         <w:t>What exceptions did you get?</w:t>
       </w:r>
     </w:p>
@@ -577,16 +709,28 @@
           <w:ilvl w:val="0"/>
           <w:numId w:val="14"/>
         </w:numPr>
-      </w:pPr>
-      <w:r>
+        <w:rPr>
+          <w:strike/>
+        </w:rPr>
+      </w:pPr>
+      <w:r>
+        <w:rPr>
+          <w:strike/>
+        </w:rPr>
         <w:t xml:space="preserve">Output </w:t>
       </w:r>
       <w:proofErr w:type="spellStart"/>
       <w:r>
+        <w:rPr>
+          <w:strike/>
+        </w:rPr>
         <w:t>List.of</w:t>
       </w:r>
       <w:proofErr w:type="spellEnd"/>
       <w:r>
+        <w:rPr>
+          <w:strike/>
+        </w:rPr>
         <w:t>()</w:t>
       </w:r>
     </w:p>
@@ -597,147 +741,189 @@
           <w:ilvl w:val="0"/>
           <w:numId w:val="14"/>
         </w:numPr>
-      </w:pPr>
-      <w:r>
-        <w:t>Output</w:t>
-      </w:r>
-      <w:r>
+        <w:rPr>
+          <w:strike/>
+        </w:rPr>
+      </w:pPr>
+      <w:r>
+        <w:rPr>
+          <w:strike/>
+        </w:rPr>
+        <w:t xml:space="preserve">Output </w:t>
+      </w:r>
+      <w:proofErr w:type="spellStart"/>
+      <w:r>
+        <w:rPr>
+          <w:strike/>
+        </w:rPr>
+        <w:t>List.copyOf</w:t>
+      </w:r>
+      <w:proofErr w:type="spellEnd"/>
+      <w:r>
+        <w:rPr>
+          <w:strike/>
+        </w:rPr>
+        <w:t>()</w:t>
+      </w:r>
+    </w:p>
+    <w:p>
+      <w:pPr>
+        <w:rPr>
+          <w:b/>
+          <w:strike/>
+        </w:rPr>
+      </w:pPr>
+      <w:r>
+        <w:rPr>
+          <w:b/>
+          <w:strike/>
+        </w:rPr>
+        <w:t>Q</w:t>
+      </w:r>
+      <w:r>
+        <w:rPr>
+          <w:b/>
+          <w:strike/>
+        </w:rPr>
+        <w:t>3</w:t>
+      </w:r>
+      <w:r>
+        <w:rPr>
+          <w:b/>
+          <w:strike/>
+        </w:rPr>
+        <w:t xml:space="preserve">.  List – </w:t>
+      </w:r>
+      <w:proofErr w:type="spellStart"/>
+      <w:r>
+        <w:rPr>
+          <w:b/>
+          <w:strike/>
+        </w:rPr>
+        <w:t>ArrayList</w:t>
+      </w:r>
+      <w:proofErr w:type="spellEnd"/>
+      <w:r>
+        <w:rPr>
+          <w:strike/>
+        </w:rPr>
+        <w:t xml:space="preserve"> – continue from </w:t>
+      </w:r>
+      <w:r>
+        <w:rPr>
+          <w:b/>
+          <w:strike/>
+        </w:rPr>
+        <w:t xml:space="preserve">last </w:t>
+      </w:r>
+      <w:proofErr w:type="gramStart"/>
+      <w:r>
+        <w:rPr>
+          <w:b/>
+          <w:strike/>
+        </w:rPr>
+        <w:t>week</w:t>
+      </w:r>
+      <w:proofErr w:type="gramEnd"/>
+      <w:r>
+        <w:rPr>
+          <w:strike/>
+        </w:rPr>
         <w:t xml:space="preserve"> </w:t>
       </w:r>
+    </w:p>
+    <w:p>
+      <w:pPr>
+        <w:ind w:left="360"/>
+      </w:pPr>
+      <w:r>
+        <w:t>Methods</w:t>
+      </w:r>
+      <w:proofErr w:type="gramStart"/>
+      <w:r>
+        <w:t>: .add</w:t>
+      </w:r>
+      <w:proofErr w:type="gramEnd"/>
+      <w:r>
+        <w:t xml:space="preserve">(), </w:t>
+      </w:r>
       <w:proofErr w:type="spellStart"/>
       <w:r>
-        <w:t>List.copyOf</w:t>
+        <w:t>indexOf</w:t>
       </w:r>
       <w:proofErr w:type="spellEnd"/>
       <w:r>
+        <w:t xml:space="preserve">(), size(), contains(), remove(), </w:t>
+      </w:r>
+      <w:proofErr w:type="spellStart"/>
+      <w:r>
+        <w:t>isEmpty</w:t>
+      </w:r>
+      <w:proofErr w:type="spellEnd"/>
+      <w:r>
         <w:t>()</w:t>
       </w:r>
-    </w:p>
-    <w:p>
-      <w:pPr>
+      <w:r>
+        <w:t>,</w:t>
+      </w:r>
+      <w:r>
+        <w:t xml:space="preserve"> </w:t>
+      </w:r>
+      <w:r>
+        <w:t>set()</w:t>
+      </w:r>
+      <w:r>
+        <w:t>,</w:t>
+      </w:r>
+      <w:r>
+        <w:t xml:space="preserve"> </w:t>
+      </w:r>
+      <w:proofErr w:type="spellStart"/>
+      <w:r>
         <w:rPr>
           <w:b/>
         </w:rPr>
-      </w:pPr>
+        <w:t>replace</w:t>
+      </w:r>
       <w:r>
         <w:rPr>
           <w:b/>
         </w:rPr>
-        <w:t>Q</w:t>
-      </w:r>
+        <w:t>All</w:t>
+      </w:r>
+      <w:proofErr w:type="spellEnd"/>
       <w:r>
         <w:rPr>
           <w:b/>
         </w:rPr>
-        <w:t>3</w:t>
-      </w:r>
-      <w:r>
-        <w:rPr>
-          <w:b/>
-        </w:rPr>
-        <w:t xml:space="preserve">.  List – </w:t>
+        <w:t>(), get()</w:t>
+      </w:r>
+    </w:p>
+    <w:p>
+      <w:pPr>
+        <w:ind w:left="360"/>
+        <w:rPr>
+          <w:strike/>
+        </w:rPr>
+      </w:pPr>
+      <w:r>
+        <w:rPr>
+          <w:strike/>
+        </w:rPr>
+        <w:t xml:space="preserve">Code the </w:t>
       </w:r>
       <w:proofErr w:type="spellStart"/>
       <w:r>
         <w:rPr>
-          <w:b/>
-        </w:rPr>
-        <w:t>ArrayList</w:t>
+          <w:strike/>
+        </w:rPr>
+        <w:t>listOfNames</w:t>
       </w:r>
       <w:proofErr w:type="spellEnd"/>
       <w:r>
-        <w:t xml:space="preserve"> – continue from </w:t>
-      </w:r>
-      <w:r>
-        <w:rPr>
-          <w:b/>
-        </w:rPr>
-        <w:t>last week</w:t>
-      </w:r>
-      <w:r>
-        <w:t xml:space="preserve"> </w:t>
-      </w:r>
-    </w:p>
-    <w:p>
-      <w:pPr>
-        <w:ind w:left="360"/>
-      </w:pPr>
-      <w:r>
-        <w:t>Methods</w:t>
-      </w:r>
-      <w:proofErr w:type="gramStart"/>
-      <w:r>
-        <w:t>: .add</w:t>
-      </w:r>
-      <w:proofErr w:type="gramEnd"/>
-      <w:r>
-        <w:t xml:space="preserve">(), </w:t>
-      </w:r>
-      <w:proofErr w:type="spellStart"/>
-      <w:r>
-        <w:t>indexOf</w:t>
-      </w:r>
-      <w:proofErr w:type="spellEnd"/>
-      <w:r>
-        <w:t xml:space="preserve">(), size(), contains(), remove(), </w:t>
-      </w:r>
-      <w:proofErr w:type="spellStart"/>
-      <w:r>
-        <w:t>isEmpty</w:t>
-      </w:r>
-      <w:proofErr w:type="spellEnd"/>
-      <w:r>
-        <w:t>()</w:t>
-      </w:r>
-      <w:r>
-        <w:t>,</w:t>
-      </w:r>
-      <w:r>
-        <w:t xml:space="preserve"> </w:t>
-      </w:r>
-      <w:r>
-        <w:t>set()</w:t>
-      </w:r>
-      <w:r>
-        <w:t>,</w:t>
-      </w:r>
-      <w:r>
-        <w:t xml:space="preserve"> </w:t>
-      </w:r>
-      <w:proofErr w:type="spellStart"/>
-      <w:r>
-        <w:rPr>
-          <w:b/>
-        </w:rPr>
-        <w:t>replace</w:t>
-      </w:r>
-      <w:r>
-        <w:rPr>
-          <w:b/>
-        </w:rPr>
-        <w:t>All</w:t>
-      </w:r>
-      <w:proofErr w:type="spellEnd"/>
-      <w:r>
-        <w:rPr>
-          <w:b/>
-        </w:rPr>
-        <w:t>(), get()</w:t>
-      </w:r>
-    </w:p>
-    <w:p>
-      <w:pPr>
-        <w:ind w:left="360"/>
-      </w:pPr>
-      <w:r>
-        <w:t xml:space="preserve">Code the </w:t>
-      </w:r>
-      <w:proofErr w:type="spellStart"/>
-      <w:r>
-        <w:t>listOfNames</w:t>
-      </w:r>
-      <w:proofErr w:type="spellEnd"/>
-      <w:r>
+        <w:rPr>
+          <w:strike/>
+        </w:rPr>
         <w:t xml:space="preserve"> method as follows:</w:t>
       </w:r>
     </w:p>
@@ -748,33 +934,74 @@
           <w:ilvl w:val="0"/>
           <w:numId w:val="16"/>
         </w:numPr>
-      </w:pPr>
-      <w:r>
+        <w:rPr>
+          <w:strike/>
+        </w:rPr>
+      </w:pPr>
+      <w:r>
+        <w:rPr>
+          <w:strike/>
+        </w:rPr>
         <w:t xml:space="preserve">Declare a reference of type </w:t>
       </w:r>
       <w:r>
+        <w:rPr>
+          <w:strike/>
+        </w:rPr>
         <w:t>List</w:t>
       </w:r>
       <w:r>
-        <w:t xml:space="preserve"> that is generically typed for String i.e. it will only hold String references. Name the reference ‘</w:t>
+        <w:rPr>
+          <w:strike/>
+        </w:rPr>
+        <w:t xml:space="preserve"> that is generically typed for String </w:t>
+      </w:r>
+      <w:proofErr w:type="gramStart"/>
+      <w:r>
+        <w:rPr>
+          <w:strike/>
+        </w:rPr>
+        <w:t>i.e.</w:t>
+      </w:r>
+      <w:proofErr w:type="gramEnd"/>
+      <w:r>
+        <w:rPr>
+          <w:strike/>
+        </w:rPr>
+        <w:t xml:space="preserve"> it will only hold String references. Name the reference ‘</w:t>
       </w:r>
       <w:proofErr w:type="spellStart"/>
       <w:r>
+        <w:rPr>
+          <w:strike/>
+        </w:rPr>
         <w:t>myL</w:t>
       </w:r>
       <w:r>
+        <w:rPr>
+          <w:strike/>
+        </w:rPr>
         <w:t>ist</w:t>
       </w:r>
       <w:proofErr w:type="spellEnd"/>
       <w:r>
+        <w:rPr>
+          <w:strike/>
+        </w:rPr>
         <w:t xml:space="preserve">’. The implementation type is </w:t>
       </w:r>
       <w:proofErr w:type="spellStart"/>
       <w:r>
+        <w:rPr>
+          <w:strike/>
+        </w:rPr>
         <w:t>ArrayList</w:t>
       </w:r>
       <w:proofErr w:type="spellEnd"/>
       <w:r>
+        <w:rPr>
+          <w:strike/>
+        </w:rPr>
         <w:t xml:space="preserve">. Use type inference (the diamond operator). </w:t>
       </w:r>
     </w:p>
@@ -785,21 +1012,36 @@
           <w:ilvl w:val="0"/>
           <w:numId w:val="16"/>
         </w:numPr>
-      </w:pPr>
-      <w:r>
+        <w:rPr>
+          <w:strike/>
+        </w:rPr>
+      </w:pPr>
+      <w:r>
+        <w:rPr>
+          <w:strike/>
+        </w:rPr>
         <w:t>Insert the following in order: “Amy”, “Betty”, “Doris”, “Enda”</w:t>
       </w:r>
       <w:proofErr w:type="gramStart"/>
       <w:r>
+        <w:rPr>
+          <w:strike/>
+        </w:rPr>
         <w:t>,”</w:t>
       </w:r>
       <w:proofErr w:type="spellStart"/>
       <w:r>
+        <w:rPr>
+          <w:strike/>
+        </w:rPr>
         <w:t>Feena</w:t>
       </w:r>
       <w:proofErr w:type="spellEnd"/>
       <w:proofErr w:type="gramEnd"/>
       <w:r>
+        <w:rPr>
+          <w:strike/>
+        </w:rPr>
         <w:t>”</w:t>
       </w:r>
     </w:p>
@@ -810,33 +1052,54 @@
           <w:ilvl w:val="0"/>
           <w:numId w:val="16"/>
         </w:numPr>
-      </w:pPr>
-      <w:r>
-        <w:t>Using the API i.e. do not hardcode the index, insert “Conor” in its correct position alphabetically. In other words, when you output the list, you should get [“Amy”, “Betty”, “Conor”,</w:t>
-      </w:r>
-      <w:r>
+        <w:rPr>
+          <w:strike/>
+        </w:rPr>
+      </w:pPr>
+      <w:r>
+        <w:rPr>
+          <w:strike/>
+        </w:rPr>
+        <w:t xml:space="preserve">Using the API </w:t>
+      </w:r>
+      <w:proofErr w:type="gramStart"/>
+      <w:r>
+        <w:rPr>
+          <w:strike/>
+        </w:rPr>
+        <w:t>i.e.</w:t>
+      </w:r>
+      <w:proofErr w:type="gramEnd"/>
+      <w:r>
+        <w:rPr>
+          <w:strike/>
+        </w:rPr>
+        <w:t xml:space="preserve"> do not hardcode the index, insert “Conor” in its correct position alphabetically. In other words, when you output the list, you should get [“Amy”, “Betty”, “Conor”,</w:t>
+      </w:r>
+      <w:r>
+        <w:rPr>
+          <w:strike/>
+        </w:rPr>
         <w:t xml:space="preserve"> </w:t>
       </w:r>
       <w:r>
-        <w:t>“Doris”, “Enda”</w:t>
-      </w:r>
-      <w:proofErr w:type="gramStart"/>
-      <w:r>
-        <w:t>,</w:t>
-      </w:r>
-      <w:r>
-        <w:t xml:space="preserve"> </w:t>
-      </w:r>
-      <w:r>
-        <w:t>”</w:t>
+        <w:rPr>
+          <w:strike/>
+        </w:rPr>
+        <w:t>“Doris”, “Enda”, ”</w:t>
       </w:r>
       <w:proofErr w:type="spellStart"/>
       <w:r>
+        <w:rPr>
+          <w:strike/>
+        </w:rPr>
         <w:t>Feena</w:t>
       </w:r>
       <w:proofErr w:type="spellEnd"/>
-      <w:proofErr w:type="gramEnd"/>
-      <w:r>
+      <w:r>
+        <w:rPr>
+          <w:strike/>
+        </w:rPr>
         <w:t xml:space="preserve">”]. </w:t>
       </w:r>
     </w:p>
@@ -847,8 +1110,14 @@
           <w:ilvl w:val="0"/>
           <w:numId w:val="16"/>
         </w:numPr>
-      </w:pPr>
-      <w:r>
+        <w:rPr>
+          <w:strike/>
+        </w:rPr>
+      </w:pPr>
+      <w:r>
+        <w:rPr>
+          <w:strike/>
+        </w:rPr>
         <w:lastRenderedPageBreak/>
         <w:t xml:space="preserve">Using the API, output the size of the list. This should be 6. </w:t>
       </w:r>
@@ -860,14 +1129,26 @@
           <w:ilvl w:val="0"/>
           <w:numId w:val="16"/>
         </w:numPr>
-      </w:pPr>
-      <w:r>
+        <w:rPr>
+          <w:strike/>
+        </w:rPr>
+      </w:pPr>
+      <w:r>
+        <w:rPr>
+          <w:strike/>
+        </w:rPr>
         <w:t>Using the API, output whether the list contains “</w:t>
       </w:r>
       <w:r>
+        <w:rPr>
+          <w:strike/>
+        </w:rPr>
         <w:t>Mary</w:t>
       </w:r>
       <w:r>
+        <w:rPr>
+          <w:strike/>
+        </w:rPr>
         <w:t xml:space="preserve">”. This should output false. </w:t>
       </w:r>
     </w:p>
@@ -878,14 +1159,26 @@
           <w:ilvl w:val="0"/>
           <w:numId w:val="16"/>
         </w:numPr>
-      </w:pPr>
-      <w:r>
+        <w:rPr>
+          <w:strike/>
+        </w:rPr>
+      </w:pPr>
+      <w:r>
+        <w:rPr>
+          <w:strike/>
+        </w:rPr>
         <w:t>Using the API, delete “</w:t>
       </w:r>
       <w:r>
+        <w:rPr>
+          <w:strike/>
+        </w:rPr>
         <w:t>Betty</w:t>
       </w:r>
       <w:r>
+        <w:rPr>
+          <w:strike/>
+        </w:rPr>
         <w:t xml:space="preserve">” from the list. </w:t>
       </w:r>
     </w:p>
@@ -896,36 +1189,54 @@
           <w:ilvl w:val="0"/>
           <w:numId w:val="16"/>
         </w:numPr>
-      </w:pPr>
-      <w:r>
+        <w:rPr>
+          <w:strike/>
+        </w:rPr>
+      </w:pPr>
+      <w:r>
+        <w:rPr>
+          <w:strike/>
+        </w:rPr>
         <w:t xml:space="preserve">Output the list. You should get </w:t>
       </w:r>
       <w:r>
+        <w:rPr>
+          <w:strike/>
+        </w:rPr>
         <w:t>[“Amy”, “</w:t>
       </w:r>
       <w:r>
+        <w:rPr>
+          <w:strike/>
+        </w:rPr>
         <w:t>Conor</w:t>
       </w:r>
       <w:r>
+        <w:rPr>
+          <w:strike/>
+        </w:rPr>
         <w:t>”, “Doris”, “Enda”</w:t>
       </w:r>
       <w:proofErr w:type="gramStart"/>
       <w:r>
-        <w:t>,</w:t>
-      </w:r>
-      <w:r>
-        <w:t xml:space="preserve"> </w:t>
-      </w:r>
-      <w:r>
-        <w:t>”</w:t>
+        <w:rPr>
+          <w:strike/>
+        </w:rPr>
+        <w:t>, ”</w:t>
       </w:r>
       <w:proofErr w:type="spellStart"/>
       <w:r>
+        <w:rPr>
+          <w:strike/>
+        </w:rPr>
         <w:t>Feena</w:t>
       </w:r>
       <w:proofErr w:type="spellEnd"/>
       <w:proofErr w:type="gramEnd"/>
       <w:r>
+        <w:rPr>
+          <w:strike/>
+        </w:rPr>
         <w:t xml:space="preserve">”]. </w:t>
       </w:r>
     </w:p>
@@ -936,8 +1247,14 @@
           <w:ilvl w:val="0"/>
           <w:numId w:val="16"/>
         </w:numPr>
-      </w:pPr>
-      <w:r>
+        <w:rPr>
+          <w:strike/>
+        </w:rPr>
+      </w:pPr>
+      <w:r>
+        <w:rPr>
+          <w:strike/>
+        </w:rPr>
         <w:t xml:space="preserve">Using the API, output if the list is empty or not. This should output false. </w:t>
       </w:r>
     </w:p>
@@ -948,22 +1265,40 @@
           <w:ilvl w:val="0"/>
           <w:numId w:val="16"/>
         </w:numPr>
-      </w:pPr>
-      <w:r>
+        <w:rPr>
+          <w:strike/>
+        </w:rPr>
+      </w:pPr>
+      <w:r>
+        <w:rPr>
+          <w:strike/>
+        </w:rPr>
         <w:t>Using the API, change the “</w:t>
       </w:r>
       <w:proofErr w:type="spellStart"/>
       <w:r>
+        <w:rPr>
+          <w:strike/>
+        </w:rPr>
         <w:t>Feena</w:t>
       </w:r>
       <w:proofErr w:type="spellEnd"/>
       <w:r>
+        <w:rPr>
+          <w:strike/>
+        </w:rPr>
         <w:t>” to a “</w:t>
       </w:r>
       <w:r>
+        <w:rPr>
+          <w:strike/>
+        </w:rPr>
         <w:t>Doris</w:t>
       </w:r>
       <w:r>
+        <w:rPr>
+          <w:strike/>
+        </w:rPr>
         <w:t xml:space="preserve">”. </w:t>
       </w:r>
     </w:p>
@@ -974,31 +1309,46 @@
           <w:ilvl w:val="0"/>
           <w:numId w:val="16"/>
         </w:numPr>
-      </w:pPr>
-      <w:r>
+        <w:rPr>
+          <w:strike/>
+        </w:rPr>
+      </w:pPr>
+      <w:r>
+        <w:rPr>
+          <w:strike/>
+        </w:rPr>
         <w:t xml:space="preserve">Output the list. You should get </w:t>
       </w:r>
       <w:r>
+        <w:rPr>
+          <w:strike/>
+        </w:rPr>
         <w:t>[“Amy”, “</w:t>
       </w:r>
       <w:r>
+        <w:rPr>
+          <w:strike/>
+        </w:rPr>
         <w:t>Conor</w:t>
       </w:r>
       <w:r>
+        <w:rPr>
+          <w:strike/>
+        </w:rPr>
         <w:t>”, “Doris”, “Enda”</w:t>
       </w:r>
       <w:proofErr w:type="gramStart"/>
       <w:r>
-        <w:t>,</w:t>
-      </w:r>
-      <w:r>
-        <w:t xml:space="preserve"> </w:t>
-      </w:r>
-      <w:r>
-        <w:t>”Doris</w:t>
+        <w:rPr>
+          <w:strike/>
+        </w:rPr>
+        <w:t>, ”Doris</w:t>
       </w:r>
       <w:proofErr w:type="gramEnd"/>
       <w:r>
+        <w:rPr>
+          <w:strike/>
+        </w:rPr>
         <w:t xml:space="preserve">”]. </w:t>
       </w:r>
     </w:p>
@@ -1022,10 +1372,24 @@
           <w:ilvl w:val="0"/>
           <w:numId w:val="17"/>
         </w:numPr>
-      </w:pPr>
-      <w:r>
-        <w:t>Using the API, add a surname “Bloggs” to each Name</w:t>
-      </w:r>
+        <w:rPr>
+          <w:strike/>
+        </w:rPr>
+      </w:pPr>
+      <w:r>
+        <w:rPr>
+          <w:strike/>
+        </w:rPr>
+        <w:t xml:space="preserve">Using the API, add a surname “Bloggs” to each </w:t>
+      </w:r>
+      <w:proofErr w:type="gramStart"/>
+      <w:r>
+        <w:rPr>
+          <w:strike/>
+        </w:rPr>
+        <w:t>Name</w:t>
+      </w:r>
+      <w:proofErr w:type="gramEnd"/>
     </w:p>
     <w:p>
       <w:pPr>
@@ -1034,8 +1398,14 @@
           <w:ilvl w:val="0"/>
           <w:numId w:val="17"/>
         </w:numPr>
-      </w:pPr>
-      <w:r>
+        <w:rPr>
+          <w:strike/>
+        </w:rPr>
+      </w:pPr>
+      <w:r>
+        <w:rPr>
+          <w:strike/>
+        </w:rPr>
         <w:t>Output the list.</w:t>
       </w:r>
     </w:p>
@@ -1046,8 +1416,14 @@
           <w:ilvl w:val="0"/>
           <w:numId w:val="17"/>
         </w:numPr>
-      </w:pPr>
-      <w:r>
+        <w:rPr>
+          <w:strike/>
+        </w:rPr>
+      </w:pPr>
+      <w:r>
+        <w:rPr>
+          <w:strike/>
+        </w:rPr>
         <w:t>Using the API, output the name in position 3.</w:t>
       </w:r>
     </w:p>
@@ -1059,15 +1435,26 @@
           <w:numId w:val="17"/>
         </w:numPr>
         <w:rPr>
+          <w:strike/>
           <w:color w:val="C00000"/>
         </w:rPr>
       </w:pPr>
       <w:r>
         <w:rPr>
+          <w:strike/>
           <w:color w:val="C00000"/>
         </w:rPr>
-        <w:t>Using the API, replace the name in the last position (hardcode) with Andrea</w:t>
-      </w:r>
+        <w:t xml:space="preserve">Using the API, replace the name in the last position (hardcode) with </w:t>
+      </w:r>
+      <w:proofErr w:type="gramStart"/>
+      <w:r>
+        <w:rPr>
+          <w:strike/>
+          <w:color w:val="C00000"/>
+        </w:rPr>
+        <w:t>Andrea</w:t>
+      </w:r>
+      <w:proofErr w:type="gramEnd"/>
     </w:p>
     <w:p>
       <w:pPr>
@@ -1077,15 +1464,26 @@
           <w:numId w:val="17"/>
         </w:numPr>
         <w:rPr>
+          <w:strike/>
           <w:color w:val="C00000"/>
         </w:rPr>
       </w:pPr>
       <w:r>
         <w:rPr>
+          <w:strike/>
           <w:color w:val="C00000"/>
         </w:rPr>
-        <w:t>Output the list</w:t>
-      </w:r>
+        <w:t xml:space="preserve">Output the </w:t>
+      </w:r>
+      <w:proofErr w:type="gramStart"/>
+      <w:r>
+        <w:rPr>
+          <w:strike/>
+          <w:color w:val="C00000"/>
+        </w:rPr>
+        <w:t>list</w:t>
+      </w:r>
+      <w:proofErr w:type="gramEnd"/>
     </w:p>
     <w:p>
       <w:pPr>
@@ -1095,15 +1493,26 @@
           <w:numId w:val="17"/>
         </w:numPr>
         <w:rPr>
+          <w:strike/>
           <w:color w:val="C00000"/>
         </w:rPr>
       </w:pPr>
       <w:r>
         <w:rPr>
+          <w:strike/>
           <w:color w:val="C00000"/>
         </w:rPr>
-        <w:t>Using Collections to sort the list</w:t>
-      </w:r>
+        <w:t xml:space="preserve">Using Collections to sort the </w:t>
+      </w:r>
+      <w:proofErr w:type="gramStart"/>
+      <w:r>
+        <w:rPr>
+          <w:strike/>
+          <w:color w:val="C00000"/>
+        </w:rPr>
+        <w:t>list</w:t>
+      </w:r>
+      <w:proofErr w:type="gramEnd"/>
     </w:p>
     <w:p>
       <w:pPr>
@@ -1113,15 +1522,26 @@
           <w:numId w:val="17"/>
         </w:numPr>
         <w:rPr>
+          <w:strike/>
           <w:color w:val="C00000"/>
         </w:rPr>
       </w:pPr>
       <w:r>
         <w:rPr>
+          <w:strike/>
           <w:color w:val="C00000"/>
         </w:rPr>
-        <w:t>Output the list</w:t>
-      </w:r>
+        <w:t xml:space="preserve">Output the </w:t>
+      </w:r>
+      <w:proofErr w:type="gramStart"/>
+      <w:r>
+        <w:rPr>
+          <w:strike/>
+          <w:color w:val="C00000"/>
+        </w:rPr>
+        <w:t>list</w:t>
+      </w:r>
+      <w:proofErr w:type="gramEnd"/>
     </w:p>
     <w:p>
       <w:pPr>
@@ -1131,64 +1551,84 @@
           <w:numId w:val="17"/>
         </w:numPr>
         <w:rPr>
+          <w:strike/>
           <w:color w:val="C00000"/>
-        </w:rPr>
-      </w:pPr>
-      <w:r>
-        <w:rPr>
+          <w:highlight w:val="yellow"/>
+        </w:rPr>
+      </w:pPr>
+      <w:r>
+        <w:rPr>
+          <w:strike/>
           <w:color w:val="C00000"/>
+          <w:highlight w:val="yellow"/>
         </w:rPr>
         <w:t xml:space="preserve">What do you notice in terms of the order in the list? Check the </w:t>
       </w:r>
       <w:proofErr w:type="gramStart"/>
       <w:r>
         <w:rPr>
+          <w:strike/>
           <w:color w:val="C00000"/>
+          <w:highlight w:val="yellow"/>
         </w:rPr>
         <w:t>sort(</w:t>
       </w:r>
       <w:proofErr w:type="gramEnd"/>
       <w:r>
         <w:rPr>
+          <w:strike/>
           <w:color w:val="C00000"/>
+          <w:highlight w:val="yellow"/>
         </w:rPr>
         <w:t>)</w:t>
       </w:r>
       <w:r>
         <w:rPr>
+          <w:strike/>
           <w:color w:val="C00000"/>
+          <w:highlight w:val="yellow"/>
         </w:rPr>
         <w:t xml:space="preserve"> on the use of the comparable interface </w:t>
       </w:r>
       <w:proofErr w:type="spellStart"/>
       <w:r>
         <w:rPr>
+          <w:strike/>
           <w:color w:val="C00000"/>
+          <w:highlight w:val="yellow"/>
         </w:rPr>
         <w:t>Interface</w:t>
       </w:r>
       <w:proofErr w:type="spellEnd"/>
       <w:r>
         <w:rPr>
+          <w:strike/>
           <w:color w:val="C00000"/>
+          <w:highlight w:val="yellow"/>
         </w:rPr>
         <w:t xml:space="preserve"> and </w:t>
       </w:r>
       <w:r>
         <w:rPr>
+          <w:strike/>
           <w:color w:val="C00000"/>
+          <w:highlight w:val="yellow"/>
         </w:rPr>
         <w:t>then check the</w:t>
       </w:r>
       <w:r>
         <w:rPr>
+          <w:strike/>
           <w:color w:val="C00000"/>
+          <w:highlight w:val="yellow"/>
         </w:rPr>
         <w:t xml:space="preserve"> String documentation </w:t>
       </w:r>
       <w:r>
         <w:rPr>
+          <w:strike/>
           <w:color w:val="C00000"/>
+          <w:highlight w:val="yellow"/>
         </w:rPr>
         <w:t>to see that String actually implements Comparable</w:t>
       </w:r>
@@ -1200,44 +1640,63 @@
       </w:pPr>
     </w:p>
     <w:p>
+      <w:pPr>
+        <w:rPr>
+          <w:strike/>
+        </w:rPr>
+      </w:pPr>
       <w:r>
         <w:rPr>
           <w:b/>
+          <w:strike/>
         </w:rPr>
         <w:t>Q</w:t>
       </w:r>
       <w:r>
         <w:rPr>
           <w:b/>
+          <w:strike/>
         </w:rPr>
         <w:t>4</w:t>
       </w:r>
       <w:r>
         <w:rPr>
           <w:b/>
-        </w:rPr>
-        <w:t xml:space="preserve">.  List – </w:t>
-      </w:r>
-      <w:r>
-        <w:rPr>
-          <w:b/>
-        </w:rPr>
-        <w:t>Stack</w:t>
-      </w:r>
-      <w:r>
+          <w:strike/>
+        </w:rPr>
+        <w:t>.  List – Stack</w:t>
+      </w:r>
+      <w:r>
+        <w:rPr>
+          <w:strike/>
+        </w:rPr>
         <w:t xml:space="preserve"> </w:t>
       </w:r>
     </w:p>
     <w:p>
-      <w:r>
+      <w:pPr>
+        <w:rPr>
+          <w:strike/>
+        </w:rPr>
+      </w:pPr>
+      <w:r>
+        <w:rPr>
+          <w:strike/>
+        </w:rPr>
         <w:t xml:space="preserve">Methods: </w:t>
       </w:r>
       <w:proofErr w:type="gramStart"/>
       <w:r>
+        <w:rPr>
+          <w:strike/>
+        </w:rPr>
         <w:t>push(</w:t>
       </w:r>
       <w:proofErr w:type="gramEnd"/>
       <w:r>
+        <w:rPr>
+          <w:strike/>
+        </w:rPr>
         <w:t>), peek(), pop()</w:t>
       </w:r>
     </w:p>
@@ -1248,19 +1707,48 @@
           <w:ilvl w:val="0"/>
           <w:numId w:val="15"/>
         </w:numPr>
-      </w:pPr>
-      <w:r>
-        <w:t>Declare a reference of type Stack that is generically typed for String i.e. it will only hold String references. Name the reference ‘</w:t>
+        <w:rPr>
+          <w:strike/>
+        </w:rPr>
+      </w:pPr>
+      <w:r>
+        <w:rPr>
+          <w:strike/>
+        </w:rPr>
+        <w:t xml:space="preserve">Declare a reference of type Stack that is generically typed for String </w:t>
+      </w:r>
+      <w:proofErr w:type="gramStart"/>
+      <w:r>
+        <w:rPr>
+          <w:strike/>
+        </w:rPr>
+        <w:t>i.e.</w:t>
+      </w:r>
+      <w:proofErr w:type="gramEnd"/>
+      <w:r>
+        <w:rPr>
+          <w:strike/>
+        </w:rPr>
+        <w:t xml:space="preserve"> it will only hold String references. Name the reference ‘</w:t>
       </w:r>
       <w:proofErr w:type="spellStart"/>
       <w:r>
+        <w:rPr>
+          <w:strike/>
+        </w:rPr>
         <w:t>myStack</w:t>
       </w:r>
       <w:proofErr w:type="spellEnd"/>
       <w:r>
+        <w:rPr>
+          <w:strike/>
+        </w:rPr>
         <w:t>’</w:t>
       </w:r>
       <w:r>
+        <w:rPr>
+          <w:strike/>
+        </w:rPr>
         <w:t>. The implementation type is Stack. Use type inference (the diamond operator).</w:t>
       </w:r>
     </w:p>
@@ -1271,8 +1759,14 @@
           <w:ilvl w:val="0"/>
           <w:numId w:val="14"/>
         </w:numPr>
-      </w:pPr>
-      <w:r>
+        <w:rPr>
+          <w:strike/>
+        </w:rPr>
+      </w:pPr>
+      <w:r>
+        <w:rPr>
+          <w:strike/>
+        </w:rPr>
         <w:t>Using the API, add “Andrea”, “Barbara”, “Caroline” to the stack.</w:t>
       </w:r>
     </w:p>
@@ -1283,10 +1777,24 @@
           <w:ilvl w:val="0"/>
           <w:numId w:val="14"/>
         </w:numPr>
-      </w:pPr>
-      <w:r>
-        <w:t>Output the stack</w:t>
-      </w:r>
+        <w:rPr>
+          <w:strike/>
+        </w:rPr>
+      </w:pPr>
+      <w:r>
+        <w:rPr>
+          <w:strike/>
+        </w:rPr>
+        <w:t xml:space="preserve">Output the </w:t>
+      </w:r>
+      <w:proofErr w:type="gramStart"/>
+      <w:r>
+        <w:rPr>
+          <w:strike/>
+        </w:rPr>
+        <w:t>stack</w:t>
+      </w:r>
+      <w:proofErr w:type="gramEnd"/>
     </w:p>
     <w:p>
       <w:pPr>
@@ -1295,16 +1803,28 @@
           <w:ilvl w:val="0"/>
           <w:numId w:val="14"/>
         </w:numPr>
-      </w:pPr>
-      <w:r>
+        <w:rPr>
+          <w:strike/>
+        </w:rPr>
+      </w:pPr>
+      <w:r>
+        <w:rPr>
+          <w:strike/>
+        </w:rPr>
         <w:t xml:space="preserve">Output the stack </w:t>
       </w:r>
       <w:proofErr w:type="gramStart"/>
       <w:r>
+        <w:rPr>
+          <w:strike/>
+        </w:rPr>
         <w:t>peek(</w:t>
       </w:r>
       <w:proofErr w:type="gramEnd"/>
       <w:r>
+        <w:rPr>
+          <w:strike/>
+        </w:rPr>
         <w:t>)</w:t>
       </w:r>
     </w:p>
@@ -1315,16 +1835,28 @@
           <w:ilvl w:val="0"/>
           <w:numId w:val="14"/>
         </w:numPr>
-      </w:pPr>
-      <w:r>
+        <w:rPr>
+          <w:strike/>
+        </w:rPr>
+      </w:pPr>
+      <w:r>
+        <w:rPr>
+          <w:strike/>
+        </w:rPr>
         <w:t xml:space="preserve">Output the stack </w:t>
       </w:r>
       <w:proofErr w:type="gramStart"/>
       <w:r>
+        <w:rPr>
+          <w:strike/>
+        </w:rPr>
         <w:t>pop(</w:t>
       </w:r>
       <w:proofErr w:type="gramEnd"/>
       <w:r>
+        <w:rPr>
+          <w:strike/>
+        </w:rPr>
         <w:t>)</w:t>
       </w:r>
     </w:p>
@@ -1335,10 +1867,24 @@
           <w:ilvl w:val="0"/>
           <w:numId w:val="14"/>
         </w:numPr>
-      </w:pPr>
-      <w:r>
-        <w:t>Output the stack</w:t>
-      </w:r>
+        <w:rPr>
+          <w:strike/>
+        </w:rPr>
+      </w:pPr>
+      <w:r>
+        <w:rPr>
+          <w:strike/>
+        </w:rPr>
+        <w:t xml:space="preserve">Output the </w:t>
+      </w:r>
+      <w:proofErr w:type="gramStart"/>
+      <w:r>
+        <w:rPr>
+          <w:strike/>
+        </w:rPr>
+        <w:t>stack</w:t>
+      </w:r>
+      <w:proofErr w:type="gramEnd"/>
     </w:p>
     <w:p>
       <w:pPr>
@@ -1347,8 +1893,14 @@
           <w:ilvl w:val="0"/>
           <w:numId w:val="14"/>
         </w:numPr>
-      </w:pPr>
-      <w:r>
+        <w:rPr>
+          <w:strike/>
+        </w:rPr>
+      </w:pPr>
+      <w:r>
+        <w:rPr>
+          <w:strike/>
+        </w:rPr>
         <w:t>What do you notice compared to List?</w:t>
       </w:r>
     </w:p>
@@ -1359,15 +1911,15 @@
           <w:ilvl w:val="0"/>
           <w:numId w:val="14"/>
         </w:numPr>
-      </w:pPr>
-      <w:r>
-        <w:t xml:space="preserve">Using the API, add </w:t>
-      </w:r>
-      <w:r>
-        <w:t xml:space="preserve">14 </w:t>
-      </w:r>
-      <w:r>
-        <w:t>to the stack.</w:t>
+        <w:rPr>
+          <w:strike/>
+        </w:rPr>
+      </w:pPr>
+      <w:r>
+        <w:rPr>
+          <w:strike/>
+        </w:rPr>
+        <w:t>Using the API, add 14 to the stack.</w:t>
       </w:r>
     </w:p>
     <w:p>
@@ -1377,18 +1929,27 @@
           <w:ilvl w:val="0"/>
           <w:numId w:val="14"/>
         </w:numPr>
-      </w:pPr>
-      <w:r>
+        <w:rPr>
+          <w:strike/>
+        </w:rPr>
+      </w:pPr>
+      <w:r>
+        <w:rPr>
+          <w:strike/>
+        </w:rPr>
         <w:t xml:space="preserve">What </w:t>
       </w:r>
       <w:r>
+        <w:rPr>
+          <w:strike/>
+        </w:rPr>
         <w:t xml:space="preserve">type of error </w:t>
       </w:r>
       <w:r>
-        <w:t>do you get</w:t>
-      </w:r>
-      <w:r>
-        <w:t>?</w:t>
+        <w:rPr>
+          <w:strike/>
+        </w:rPr>
+        <w:t>do you get?</w:t>
       </w:r>
     </w:p>
     <w:p>
@@ -1398,79 +1959,125 @@
       </w:pPr>
     </w:p>
     <w:p>
+      <w:pPr>
+        <w:rPr>
+          <w:strike/>
+        </w:rPr>
+      </w:pPr>
       <w:r>
         <w:rPr>
           <w:b/>
+          <w:strike/>
         </w:rPr>
         <w:t>Q</w:t>
       </w:r>
       <w:r>
         <w:rPr>
           <w:b/>
+          <w:strike/>
         </w:rPr>
         <w:t>5</w:t>
       </w:r>
       <w:r>
         <w:rPr>
           <w:b/>
-        </w:rPr>
-        <w:t xml:space="preserve">.  List – </w:t>
-      </w:r>
-      <w:r>
-        <w:rPr>
-          <w:b/>
-        </w:rPr>
-        <w:t>LinkedList</w:t>
-      </w:r>
-      <w:r>
+          <w:strike/>
+        </w:rPr>
+        <w:t>.  List – LinkedList</w:t>
+      </w:r>
+      <w:r>
+        <w:rPr>
+          <w:strike/>
+        </w:rPr>
         <w:t xml:space="preserve"> </w:t>
       </w:r>
     </w:p>
     <w:p>
-      <w:r>
+      <w:pPr>
+        <w:rPr>
+          <w:strike/>
+        </w:rPr>
+      </w:pPr>
+      <w:r>
+        <w:rPr>
+          <w:strike/>
+        </w:rPr>
         <w:t xml:space="preserve">Methods: </w:t>
       </w:r>
       <w:proofErr w:type="gramStart"/>
       <w:r>
+        <w:rPr>
+          <w:strike/>
+        </w:rPr>
         <w:t>add(</w:t>
       </w:r>
       <w:proofErr w:type="gramEnd"/>
       <w:r>
+        <w:rPr>
+          <w:strike/>
+        </w:rPr>
         <w:t xml:space="preserve">), </w:t>
       </w:r>
       <w:proofErr w:type="spellStart"/>
       <w:r>
+        <w:rPr>
+          <w:strike/>
+        </w:rPr>
         <w:t>addFirst</w:t>
       </w:r>
       <w:proofErr w:type="spellEnd"/>
       <w:r>
+        <w:rPr>
+          <w:strike/>
+        </w:rPr>
         <w:t xml:space="preserve">(), </w:t>
       </w:r>
       <w:proofErr w:type="spellStart"/>
       <w:r>
+        <w:rPr>
+          <w:strike/>
+        </w:rPr>
         <w:t>addLast</w:t>
       </w:r>
       <w:proofErr w:type="spellEnd"/>
       <w:r>
+        <w:rPr>
+          <w:strike/>
+        </w:rPr>
         <w:t xml:space="preserve">(),remove(), </w:t>
       </w:r>
       <w:proofErr w:type="spellStart"/>
       <w:r>
+        <w:rPr>
+          <w:strike/>
+        </w:rPr>
         <w:t>removeFirst</w:t>
       </w:r>
       <w:proofErr w:type="spellEnd"/>
       <w:r>
+        <w:rPr>
+          <w:strike/>
+        </w:rPr>
         <w:t xml:space="preserve">(), </w:t>
       </w:r>
       <w:proofErr w:type="spellStart"/>
       <w:r>
+        <w:rPr>
+          <w:strike/>
+        </w:rPr>
         <w:t>removeLast</w:t>
       </w:r>
       <w:proofErr w:type="spellEnd"/>
       <w:r>
+        <w:rPr>
+          <w:strike/>
+        </w:rPr>
         <w:t>()</w:t>
       </w:r>
       <w:r>
+        <w:rPr>
+          <w:strike/>
+        </w:rPr>
         <w:t>,peek()</w:t>
       </w:r>
     </w:p>
@@ -1481,16 +2088,42 @@
           <w:ilvl w:val="0"/>
           <w:numId w:val="15"/>
         </w:numPr>
-      </w:pPr>
-      <w:r>
-        <w:t>Declare a reference of type LinkedList that is generically typed for String i.e. it will only hold String references. Name the reference ‘</w:t>
+        <w:rPr>
+          <w:strike/>
+        </w:rPr>
+      </w:pPr>
+      <w:r>
+        <w:rPr>
+          <w:strike/>
+        </w:rPr>
+        <w:t xml:space="preserve">Declare a reference of type LinkedList that is generically typed for String </w:t>
+      </w:r>
+      <w:proofErr w:type="gramStart"/>
+      <w:r>
+        <w:rPr>
+          <w:strike/>
+        </w:rPr>
+        <w:t>i.e.</w:t>
+      </w:r>
+      <w:proofErr w:type="gramEnd"/>
+      <w:r>
+        <w:rPr>
+          <w:strike/>
+        </w:rPr>
+        <w:t xml:space="preserve"> it will only hold String references. Name the reference ‘</w:t>
       </w:r>
       <w:proofErr w:type="spellStart"/>
       <w:r>
+        <w:rPr>
+          <w:strike/>
+        </w:rPr>
         <w:t>myLinkedList</w:t>
       </w:r>
       <w:proofErr w:type="spellEnd"/>
       <w:r>
+        <w:rPr>
+          <w:strike/>
+        </w:rPr>
         <w:t>’. The implementation type is LinkedList. Use type inference (the diamond operator).</w:t>
       </w:r>
     </w:p>
@@ -1501,29 +2134,41 @@
           <w:ilvl w:val="0"/>
           <w:numId w:val="15"/>
         </w:numPr>
-      </w:pPr>
-      <w:r>
+        <w:rPr>
+          <w:strike/>
+        </w:rPr>
+      </w:pPr>
+      <w:r>
+        <w:rPr>
+          <w:strike/>
+        </w:rPr>
         <w:t xml:space="preserve">Using the API, </w:t>
       </w:r>
       <w:proofErr w:type="gramStart"/>
       <w:r>
+        <w:rPr>
+          <w:strike/>
+        </w:rPr>
         <w:t>add  “</w:t>
       </w:r>
       <w:proofErr w:type="gramEnd"/>
       <w:r>
+        <w:rPr>
+          <w:strike/>
+        </w:rPr>
         <w:t>Barbara”</w:t>
       </w:r>
       <w:r>
+        <w:rPr>
+          <w:strike/>
+        </w:rPr>
         <w:t xml:space="preserve"> </w:t>
       </w:r>
       <w:r>
-        <w:t xml:space="preserve">to the </w:t>
-      </w:r>
-      <w:r>
-        <w:t>LinkedList</w:t>
-      </w:r>
-      <w:r>
-        <w:t>.</w:t>
+        <w:rPr>
+          <w:strike/>
+        </w:rPr>
+        <w:t>to the LinkedList.</w:t>
       </w:r>
     </w:p>
     <w:p>
@@ -1533,16 +2178,28 @@
           <w:ilvl w:val="0"/>
           <w:numId w:val="15"/>
         </w:numPr>
-      </w:pPr>
-      <w:r>
+        <w:rPr>
+          <w:strike/>
+        </w:rPr>
+      </w:pPr>
+      <w:r>
+        <w:rPr>
+          <w:strike/>
+        </w:rPr>
         <w:t xml:space="preserve">Output </w:t>
       </w:r>
       <w:proofErr w:type="spellStart"/>
       <w:r>
+        <w:rPr>
+          <w:strike/>
+        </w:rPr>
         <w:t>myLinkedList</w:t>
       </w:r>
       <w:proofErr w:type="spellEnd"/>
       <w:r>
+        <w:rPr>
+          <w:strike/>
+        </w:rPr>
         <w:t>.</w:t>
       </w:r>
     </w:p>
@@ -1553,21 +2210,15 @@
           <w:ilvl w:val="0"/>
           <w:numId w:val="15"/>
         </w:numPr>
-      </w:pPr>
-      <w:r>
-        <w:t>Using the API, add “Andrea”</w:t>
-      </w:r>
-      <w:r>
-        <w:t xml:space="preserve"> to the first position</w:t>
-      </w:r>
-      <w:r>
-        <w:t xml:space="preserve"> to the </w:t>
-      </w:r>
-      <w:r>
-        <w:t>LinkedList</w:t>
-      </w:r>
-      <w:r>
-        <w:t>.</w:t>
+        <w:rPr>
+          <w:strike/>
+        </w:rPr>
+      </w:pPr>
+      <w:r>
+        <w:rPr>
+          <w:strike/>
+        </w:rPr>
+        <w:t>Using the API, add “Andrea” to the first position to the LinkedList.</w:t>
       </w:r>
     </w:p>
     <w:p>
@@ -1577,16 +2228,28 @@
           <w:ilvl w:val="0"/>
           <w:numId w:val="15"/>
         </w:numPr>
-      </w:pPr>
-      <w:r>
+        <w:rPr>
+          <w:strike/>
+        </w:rPr>
+      </w:pPr>
+      <w:r>
+        <w:rPr>
+          <w:strike/>
+        </w:rPr>
         <w:t xml:space="preserve">Output </w:t>
       </w:r>
       <w:proofErr w:type="spellStart"/>
       <w:r>
+        <w:rPr>
+          <w:strike/>
+        </w:rPr>
         <w:t>myLinkedList</w:t>
       </w:r>
       <w:proofErr w:type="spellEnd"/>
       <w:r>
+        <w:rPr>
+          <w:strike/>
+        </w:rPr>
         <w:t>.</w:t>
       </w:r>
     </w:p>
@@ -1597,28 +2260,16 @@
           <w:ilvl w:val="0"/>
           <w:numId w:val="15"/>
         </w:numPr>
-      </w:pPr>
-      <w:r>
+        <w:rPr>
+          <w:strike/>
+        </w:rPr>
+      </w:pPr>
+      <w:r>
+        <w:rPr>
+          <w:strike/>
+        </w:rPr>
         <w:lastRenderedPageBreak/>
-        <w:t>Using the API, add “</w:t>
-      </w:r>
-      <w:r>
-        <w:t>Caroline</w:t>
-      </w:r>
-      <w:r>
-        <w:t>”</w:t>
-      </w:r>
-      <w:r>
-        <w:t xml:space="preserve"> to the last position</w:t>
-      </w:r>
-      <w:r>
-        <w:t xml:space="preserve"> to the </w:t>
-      </w:r>
-      <w:r>
-        <w:t>LinkedList</w:t>
-      </w:r>
-      <w:r>
-        <w:t>.</w:t>
+        <w:t>Using the API, add “Caroline” to the last position to the LinkedList.</w:t>
       </w:r>
     </w:p>
     <w:p>
@@ -1628,16 +2279,28 @@
           <w:ilvl w:val="0"/>
           <w:numId w:val="15"/>
         </w:numPr>
-      </w:pPr>
-      <w:r>
+        <w:rPr>
+          <w:strike/>
+        </w:rPr>
+      </w:pPr>
+      <w:r>
+        <w:rPr>
+          <w:strike/>
+        </w:rPr>
         <w:t xml:space="preserve">Output </w:t>
       </w:r>
       <w:proofErr w:type="spellStart"/>
       <w:r>
+        <w:rPr>
+          <w:strike/>
+        </w:rPr>
         <w:t>myLinkedList</w:t>
       </w:r>
       <w:proofErr w:type="spellEnd"/>
       <w:r>
+        <w:rPr>
+          <w:strike/>
+        </w:rPr>
         <w:t>.</w:t>
       </w:r>
     </w:p>
@@ -1648,21 +2311,15 @@
           <w:ilvl w:val="0"/>
           <w:numId w:val="15"/>
         </w:numPr>
-      </w:pPr>
-      <w:r>
-        <w:t xml:space="preserve">Using the API, </w:t>
-      </w:r>
-      <w:r>
-        <w:t>remove the first entry to the</w:t>
-      </w:r>
-      <w:r>
-        <w:t xml:space="preserve"> </w:t>
-      </w:r>
-      <w:r>
-        <w:t>LinkedList</w:t>
-      </w:r>
-      <w:r>
-        <w:t>.</w:t>
+        <w:rPr>
+          <w:strike/>
+        </w:rPr>
+      </w:pPr>
+      <w:r>
+        <w:rPr>
+          <w:strike/>
+        </w:rPr>
+        <w:t>Using the API, remove the first entry to the LinkedList.</w:t>
       </w:r>
     </w:p>
     <w:p>
@@ -1672,16 +2329,28 @@
           <w:ilvl w:val="0"/>
           <w:numId w:val="15"/>
         </w:numPr>
-      </w:pPr>
-      <w:r>
+        <w:rPr>
+          <w:strike/>
+        </w:rPr>
+      </w:pPr>
+      <w:r>
+        <w:rPr>
+          <w:strike/>
+        </w:rPr>
         <w:t xml:space="preserve">Output </w:t>
       </w:r>
       <w:proofErr w:type="spellStart"/>
       <w:r>
+        <w:rPr>
+          <w:strike/>
+        </w:rPr>
         <w:t>myLinkedList</w:t>
       </w:r>
       <w:proofErr w:type="spellEnd"/>
       <w:r>
+        <w:rPr>
+          <w:strike/>
+        </w:rPr>
         <w:t>.</w:t>
       </w:r>
     </w:p>
@@ -1692,24 +2361,42 @@
           <w:ilvl w:val="0"/>
           <w:numId w:val="15"/>
         </w:numPr>
-      </w:pPr>
-      <w:r>
+        <w:rPr>
+          <w:strike/>
+        </w:rPr>
+      </w:pPr>
+      <w:r>
+        <w:rPr>
+          <w:strike/>
+        </w:rPr>
         <w:t xml:space="preserve">Output the </w:t>
       </w:r>
       <w:proofErr w:type="spellStart"/>
       <w:r>
+        <w:rPr>
+          <w:strike/>
+        </w:rPr>
         <w:t>myLinkedList</w:t>
       </w:r>
       <w:proofErr w:type="spellEnd"/>
       <w:r>
+        <w:rPr>
+          <w:strike/>
+        </w:rPr>
         <w:t xml:space="preserve"> </w:t>
       </w:r>
       <w:proofErr w:type="gramStart"/>
       <w:r>
+        <w:rPr>
+          <w:strike/>
+        </w:rPr>
         <w:t>peek(</w:t>
       </w:r>
       <w:proofErr w:type="gramEnd"/>
       <w:r>
+        <w:rPr>
+          <w:strike/>
+        </w:rPr>
         <w:t>)</w:t>
       </w:r>
     </w:p>
@@ -1720,24 +2407,42 @@
           <w:ilvl w:val="0"/>
           <w:numId w:val="15"/>
         </w:numPr>
-      </w:pPr>
-      <w:r>
+        <w:rPr>
+          <w:strike/>
+        </w:rPr>
+      </w:pPr>
+      <w:r>
+        <w:rPr>
+          <w:strike/>
+        </w:rPr>
         <w:t xml:space="preserve">Output the </w:t>
       </w:r>
       <w:proofErr w:type="spellStart"/>
       <w:r>
+        <w:rPr>
+          <w:strike/>
+        </w:rPr>
         <w:t>myLinkedList</w:t>
       </w:r>
       <w:proofErr w:type="spellEnd"/>
       <w:r>
+        <w:rPr>
+          <w:strike/>
+        </w:rPr>
         <w:t xml:space="preserve"> </w:t>
       </w:r>
       <w:proofErr w:type="gramStart"/>
       <w:r>
+        <w:rPr>
+          <w:strike/>
+        </w:rPr>
         <w:t>pop(</w:t>
       </w:r>
       <w:proofErr w:type="gramEnd"/>
       <w:r>
+        <w:rPr>
+          <w:strike/>
+        </w:rPr>
         <w:t>)</w:t>
       </w:r>
     </w:p>
@@ -1748,12 +2453,21 @@
           <w:ilvl w:val="0"/>
           <w:numId w:val="15"/>
         </w:numPr>
-      </w:pPr>
-      <w:r>
+        <w:rPr>
+          <w:strike/>
+        </w:rPr>
+      </w:pPr>
+      <w:r>
+        <w:rPr>
+          <w:strike/>
+        </w:rPr>
         <w:t xml:space="preserve">Output </w:t>
       </w:r>
       <w:proofErr w:type="spellStart"/>
       <w:r>
+        <w:rPr>
+          <w:strike/>
+        </w:rPr>
         <w:t>myLinkedList</w:t>
       </w:r>
       <w:proofErr w:type="spellEnd"/>
@@ -1772,6 +2486,7 @@
       <w:r>
         <w:rPr>
           <w:b/>
+          <w:strike/>
         </w:rPr>
         <w:t xml:space="preserve">How does </w:t>
       </w:r>
@@ -1779,6 +2494,7 @@
       <w:r>
         <w:rPr>
           <w:b/>
+          <w:strike/>
         </w:rPr>
         <w:t>peek(</w:t>
       </w:r>
@@ -1786,83 +2502,73 @@
       <w:r>
         <w:rPr>
           <w:b/>
-        </w:rPr>
-        <w:t>) and pop() work compared to Q4</w:t>
-      </w:r>
-      <w:r>
+          <w:strike/>
+        </w:rPr>
+        <w:t>) and pop() work compared to Q4?</w:t>
+      </w:r>
+    </w:p>
+    <w:p>
+      <w:pPr>
+        <w:pStyle w:val="ListParagraph"/>
+        <w:ind w:left="1080"/>
         <w:rPr>
           <w:b/>
         </w:rPr>
-        <w:t>?</w:t>
-      </w:r>
-    </w:p>
-    <w:p>
-      <w:pPr>
+      </w:pPr>
+    </w:p>
+    <w:p>
+      <w:pPr>
+        <w:rPr>
+          <w:strike/>
+        </w:rPr>
+      </w:pPr>
+      <w:r>
         <w:rPr>
           <w:b/>
-        </w:rPr>
-      </w:pPr>
+          <w:strike/>
+        </w:rPr>
+        <w:t xml:space="preserve">Q6.  Set – </w:t>
+      </w:r>
+      <w:proofErr w:type="spellStart"/>
       <w:r>
         <w:rPr>
           <w:b/>
-        </w:rPr>
-        <w:br w:type="page"/>
-      </w:r>
-    </w:p>
-    <w:p>
-      <w:r>
-        <w:rPr>
-          <w:b/>
-        </w:rPr>
-        <w:lastRenderedPageBreak/>
-        <w:t>Q</w:t>
-      </w:r>
-      <w:r>
-        <w:rPr>
-          <w:b/>
-        </w:rPr>
-        <w:t>6</w:t>
-      </w:r>
-      <w:r>
-        <w:rPr>
-          <w:b/>
-        </w:rPr>
-        <w:t xml:space="preserve">.  </w:t>
-      </w:r>
-      <w:r>
-        <w:rPr>
-          <w:b/>
-        </w:rPr>
-        <w:t>Set</w:t>
-      </w:r>
-      <w:r>
-        <w:rPr>
-          <w:b/>
-        </w:rPr>
-        <w:t xml:space="preserve"> – </w:t>
-      </w:r>
-      <w:proofErr w:type="spellStart"/>
-      <w:r>
-        <w:rPr>
-          <w:b/>
+          <w:strike/>
         </w:rPr>
         <w:t>TreeSet</w:t>
       </w:r>
       <w:proofErr w:type="spellEnd"/>
       <w:r>
+        <w:rPr>
+          <w:strike/>
+        </w:rPr>
         <w:t xml:space="preserve"> </w:t>
       </w:r>
     </w:p>
     <w:p>
-      <w:r>
+      <w:pPr>
+        <w:rPr>
+          <w:strike/>
+        </w:rPr>
+      </w:pPr>
+      <w:r>
+        <w:rPr>
+          <w:strike/>
+        </w:rPr>
         <w:t xml:space="preserve">Methods: </w:t>
       </w:r>
       <w:proofErr w:type="gramStart"/>
       <w:r>
+        <w:rPr>
+          <w:strike/>
+        </w:rPr>
         <w:t>add(</w:t>
       </w:r>
       <w:proofErr w:type="gramEnd"/>
       <w:r>
+        <w:rPr>
+          <w:strike/>
+        </w:rPr>
         <w:t>)</w:t>
       </w:r>
     </w:p>
@@ -1873,24 +2579,56 @@
           <w:ilvl w:val="0"/>
           <w:numId w:val="18"/>
         </w:numPr>
-      </w:pPr>
-      <w:r>
-        <w:t>Declare a reference of type Set that is generically typed for String i.e. it will only hold String references. Name the reference ‘</w:t>
+        <w:rPr>
+          <w:strike/>
+        </w:rPr>
+      </w:pPr>
+      <w:r>
+        <w:rPr>
+          <w:strike/>
+        </w:rPr>
+        <w:t xml:space="preserve">Declare a reference of type Set that is generically typed for String </w:t>
+      </w:r>
+      <w:proofErr w:type="gramStart"/>
+      <w:r>
+        <w:rPr>
+          <w:strike/>
+        </w:rPr>
+        <w:t>i.e.</w:t>
+      </w:r>
+      <w:proofErr w:type="gramEnd"/>
+      <w:r>
+        <w:rPr>
+          <w:strike/>
+        </w:rPr>
+        <w:t xml:space="preserve"> it will only hold String references. Name the reference ‘</w:t>
       </w:r>
       <w:proofErr w:type="spellStart"/>
       <w:r>
+        <w:rPr>
+          <w:strike/>
+        </w:rPr>
         <w:t>myTreeSet</w:t>
       </w:r>
       <w:proofErr w:type="spellEnd"/>
       <w:r>
+        <w:rPr>
+          <w:strike/>
+        </w:rPr>
         <w:t xml:space="preserve">’. The implementation type is </w:t>
       </w:r>
       <w:proofErr w:type="spellStart"/>
       <w:r>
+        <w:rPr>
+          <w:strike/>
+        </w:rPr>
         <w:t>TreeSet</w:t>
       </w:r>
       <w:proofErr w:type="spellEnd"/>
       <w:r>
+        <w:rPr>
+          <w:strike/>
+        </w:rPr>
         <w:t>. Use type inference (the diamond operator).</w:t>
       </w:r>
     </w:p>
@@ -1901,34 +2639,43 @@
           <w:ilvl w:val="0"/>
           <w:numId w:val="15"/>
         </w:numPr>
-      </w:pPr>
-      <w:r>
-        <w:t>Using the API, add “Barbara”, “Caroline”</w:t>
-      </w:r>
-      <w:r>
-        <w:t xml:space="preserve">, </w:t>
-      </w:r>
-      <w:r>
-        <w:t>“Andrea</w:t>
+        <w:rPr>
+          <w:strike/>
+        </w:rPr>
+      </w:pPr>
+      <w:r>
+        <w:rPr>
+          <w:strike/>
+        </w:rPr>
+        <w:t>Using the API, add “Barbara”, “Caroline”, “Andrea</w:t>
       </w:r>
       <w:proofErr w:type="gramStart"/>
       <w:r>
+        <w:rPr>
+          <w:strike/>
+        </w:rPr>
         <w:t>”,  to</w:t>
       </w:r>
       <w:proofErr w:type="gramEnd"/>
       <w:r>
+        <w:rPr>
+          <w:strike/>
+        </w:rPr>
         <w:t xml:space="preserve"> the </w:t>
       </w:r>
       <w:proofErr w:type="spellStart"/>
       <w:r>
+        <w:rPr>
+          <w:strike/>
+        </w:rPr>
         <w:t>Treeset</w:t>
       </w:r>
       <w:proofErr w:type="spellEnd"/>
       <w:r>
-        <w:t xml:space="preserve"> in that order</w:t>
-      </w:r>
-      <w:r>
-        <w:t>.</w:t>
+        <w:rPr>
+          <w:strike/>
+        </w:rPr>
+        <w:t xml:space="preserve"> in that order.</w:t>
       </w:r>
     </w:p>
     <w:p>
@@ -1938,16 +2685,28 @@
           <w:ilvl w:val="0"/>
           <w:numId w:val="15"/>
         </w:numPr>
-      </w:pPr>
-      <w:r>
+        <w:rPr>
+          <w:strike/>
+        </w:rPr>
+      </w:pPr>
+      <w:r>
+        <w:rPr>
+          <w:strike/>
+        </w:rPr>
         <w:t xml:space="preserve">Output </w:t>
       </w:r>
       <w:proofErr w:type="spellStart"/>
       <w:r>
+        <w:rPr>
+          <w:strike/>
+        </w:rPr>
         <w:t>myTreeSet</w:t>
       </w:r>
       <w:proofErr w:type="spellEnd"/>
       <w:r>
+        <w:rPr>
+          <w:strike/>
+        </w:rPr>
         <w:t>.</w:t>
       </w:r>
     </w:p>
@@ -1960,28 +2719,16 @@
         </w:numPr>
         <w:rPr>
           <w:b/>
+          <w:strike/>
         </w:rPr>
       </w:pPr>
       <w:r>
         <w:rPr>
           <w:b/>
+          <w:strike/>
         </w:rPr>
         <w:t>What do you notice?</w:t>
       </w:r>
-    </w:p>
-    <w:p>
-      <w:pPr>
-        <w:rPr>
-          <w:b/>
-        </w:rPr>
-      </w:pPr>
-    </w:p>
-    <w:p>
-      <w:pPr>
-        <w:rPr>
-          <w:b/>
-        </w:rPr>
-      </w:pPr>
     </w:p>
     <w:sectPr>
       <w:pgSz w:w="11906" w:h="16838"/>
@@ -3963,6 +4710,7 @@
     <w:lsdException w:name="HTML Sample" w:semiHidden="1" w:unhideWhenUsed="1"/>
     <w:lsdException w:name="HTML Typewriter" w:semiHidden="1" w:unhideWhenUsed="1"/>
     <w:lsdException w:name="HTML Variable" w:semiHidden="1" w:unhideWhenUsed="1"/>
+    <w:lsdException w:name="Normal Table" w:semiHidden="1" w:unhideWhenUsed="1"/>
     <w:lsdException w:name="annotation subject" w:semiHidden="1" w:unhideWhenUsed="1"/>
     <w:lsdException w:name="No List" w:semiHidden="1" w:unhideWhenUsed="1"/>
     <w:lsdException w:name="Outline List 1" w:semiHidden="1" w:unhideWhenUsed="1"/>
@@ -4009,8 +4757,10 @@
     <w:lsdException w:name="Table Subtle 2" w:semiHidden="1" w:unhideWhenUsed="1"/>
     <w:lsdException w:name="Table Web 1" w:semiHidden="1" w:unhideWhenUsed="1"/>
     <w:lsdException w:name="Table Web 2" w:semiHidden="1" w:unhideWhenUsed="1"/>
+    <w:lsdException w:name="Table Web 3" w:semiHidden="1" w:unhideWhenUsed="1"/>
     <w:lsdException w:name="Balloon Text" w:semiHidden="1" w:unhideWhenUsed="1"/>
     <w:lsdException w:name="Table Grid" w:uiPriority="39"/>
+    <w:lsdException w:name="Table Theme" w:semiHidden="1" w:unhideWhenUsed="1"/>
     <w:lsdException w:name="Placeholder Text" w:semiHidden="1"/>
     <w:lsdException w:name="No Spacing" w:uiPriority="1" w:qFormat="1"/>
     <w:lsdException w:name="Light Shading" w:uiPriority="60"/>
@@ -4590,6 +5340,27 @@
 </file>
 
 <file path=customXml/item1.xml><?xml version="1.0" encoding="utf-8"?>
+<?mso-contentType ?>
+<FormTemplates xmlns="http://schemas.microsoft.com/sharepoint/v3/contenttype/forms">
+  <Display>DocumentLibraryForm</Display>
+  <Edit>DocumentLibraryForm</Edit>
+  <New>DocumentLibraryForm</New>
+</FormTemplates>
+</file>
+
+<file path=customXml/item2.xml><?xml version="1.0" encoding="utf-8"?>
+<b:Sources xmlns:b="http://schemas.openxmlformats.org/officeDocument/2006/bibliography" xmlns="http://schemas.openxmlformats.org/officeDocument/2006/bibliography" SelectedStyle="\APASixthEditionOfficeOnline.xsl" StyleName="APA" Version="6"/>
+</file>
+
+<file path=customXml/item3.xml><?xml version="1.0" encoding="utf-8"?>
+<p:properties xmlns:p="http://schemas.microsoft.com/office/2006/metadata/properties" xmlns:xsi="http://www.w3.org/2001/XMLSchema-instance" xmlns:pc="http://schemas.microsoft.com/office/infopath/2007/PartnerControls">
+  <documentManagement>
+    <_activity xmlns="0b04370e-974d-482f-80ef-e995e87946d6" xsi:nil="true"/>
+  </documentManagement>
+</p:properties>
+</file>
+
+<file path=customXml/item4.xml><?xml version="1.0" encoding="utf-8"?>
 <ct:contentTypeSchema xmlns:ct="http://schemas.microsoft.com/office/2006/metadata/contentType" xmlns:ma="http://schemas.microsoft.com/office/2006/metadata/properties/metaAttributes" ct:_="" ma:_="" ma:contentTypeName="Document" ma:contentTypeID="0x0101006C585E5CC6079E43A594A5332D96F83C" ma:contentTypeVersion="15" ma:contentTypeDescription="Create a new document." ma:contentTypeScope="" ma:versionID="c64a71d0bc050b950e84cec43b63829e">
   <xsd:schema xmlns:xsd="http://www.w3.org/2001/XMLSchema" xmlns:xs="http://www.w3.org/2001/XMLSchema" xmlns:p="http://schemas.microsoft.com/office/2006/metadata/properties" xmlns:ns3="0b04370e-974d-482f-80ef-e995e87946d6" xmlns:ns4="bbf20543-8852-4943-91f0-76169d11be4a" targetNamespace="http://schemas.microsoft.com/office/2006/metadata/properties" ma:root="true" ma:fieldsID="1cc9a7d2efc09bd9bef1405c89d2c745" ns3:_="" ns4:_="">
     <xsd:import namespace="0b04370e-974d-482f-80ef-e995e87946d6"/>
@@ -4824,28 +5595,33 @@
 </ct:contentTypeSchema>
 </file>
 
-<file path=customXml/item2.xml><?xml version="1.0" encoding="utf-8"?>
-<p:properties xmlns:p="http://schemas.microsoft.com/office/2006/metadata/properties" xmlns:xsi="http://www.w3.org/2001/XMLSchema-instance" xmlns:pc="http://schemas.microsoft.com/office/infopath/2007/PartnerControls">
-  <documentManagement>
-    <_activity xmlns="0b04370e-974d-482f-80ef-e995e87946d6" xsi:nil="true"/>
-  </documentManagement>
-</p:properties>
+<file path=customXml/itemProps1.xml><?xml version="1.0" encoding="utf-8"?>
+<ds:datastoreItem xmlns:ds="http://schemas.openxmlformats.org/officeDocument/2006/customXml" ds:itemID="{2D6B8949-8349-49C3-8346-6F095972073F}">
+  <ds:schemaRefs>
+    <ds:schemaRef ds:uri="http://schemas.microsoft.com/sharepoint/v3/contenttype/forms"/>
+  </ds:schemaRefs>
+</ds:datastoreItem>
 </file>
 
-<file path=customXml/item3.xml><?xml version="1.0" encoding="utf-8"?>
-<b:Sources xmlns:b="http://schemas.openxmlformats.org/officeDocument/2006/bibliography" xmlns="http://schemas.openxmlformats.org/officeDocument/2006/bibliography" SelectedStyle="\APASixthEditionOfficeOnline.xsl" StyleName="APA" Version="6"/>
+<file path=customXml/itemProps2.xml><?xml version="1.0" encoding="utf-8"?>
+<ds:datastoreItem xmlns:ds="http://schemas.openxmlformats.org/officeDocument/2006/customXml" ds:itemID="{CD45AB52-E8DB-4CA5-AF00-44CC13C3BCB6}">
+  <ds:schemaRefs>
+    <ds:schemaRef ds:uri="http://schemas.openxmlformats.org/officeDocument/2006/bibliography"/>
+  </ds:schemaRefs>
+</ds:datastoreItem>
 </file>
 
-<file path=customXml/item4.xml><?xml version="1.0" encoding="utf-8"?>
-<?mso-contentType ?>
-<FormTemplates xmlns="http://schemas.microsoft.com/sharepoint/v3/contenttype/forms">
-  <Display>DocumentLibraryForm</Display>
-  <Edit>DocumentLibraryForm</Edit>
-  <New>DocumentLibraryForm</New>
-</FormTemplates>
+<file path=customXml/itemProps3.xml><?xml version="1.0" encoding="utf-8"?>
+<ds:datastoreItem xmlns:ds="http://schemas.openxmlformats.org/officeDocument/2006/customXml" ds:itemID="{3F6705F1-6EDA-446B-A02E-E5FDBD86390B}">
+  <ds:schemaRefs>
+    <ds:schemaRef ds:uri="http://schemas.microsoft.com/office/2006/metadata/properties"/>
+    <ds:schemaRef ds:uri="http://schemas.microsoft.com/office/infopath/2007/PartnerControls"/>
+    <ds:schemaRef ds:uri="0b04370e-974d-482f-80ef-e995e87946d6"/>
+  </ds:schemaRefs>
+</ds:datastoreItem>
 </file>
 
-<file path=customXml/itemProps1.xml><?xml version="1.0" encoding="utf-8"?>
+<file path=customXml/itemProps4.xml><?xml version="1.0" encoding="utf-8"?>
 <ds:datastoreItem xmlns:ds="http://schemas.openxmlformats.org/officeDocument/2006/customXml" ds:itemID="{74FAD455-6AA9-4B75-B619-E419FC62637F}">
   <ds:schemaRefs>
     <ds:schemaRef ds:uri="http://schemas.microsoft.com/office/2006/metadata/contentType"/>
@@ -4862,30 +5638,4 @@
     <ds:schemaRef ds:uri="http://schemas.microsoft.com/internal/obd"/>
   </ds:schemaRefs>
 </ds:datastoreItem>
-</file>
-
-<file path=customXml/itemProps2.xml><?xml version="1.0" encoding="utf-8"?>
-<ds:datastoreItem xmlns:ds="http://schemas.openxmlformats.org/officeDocument/2006/customXml" ds:itemID="{3F6705F1-6EDA-446B-A02E-E5FDBD86390B}">
-  <ds:schemaRefs>
-    <ds:schemaRef ds:uri="http://schemas.microsoft.com/office/2006/metadata/properties"/>
-    <ds:schemaRef ds:uri="http://schemas.microsoft.com/office/infopath/2007/PartnerControls"/>
-    <ds:schemaRef ds:uri="0b04370e-974d-482f-80ef-e995e87946d6"/>
-  </ds:schemaRefs>
-</ds:datastoreItem>
-</file>
-
-<file path=customXml/itemProps3.xml><?xml version="1.0" encoding="utf-8"?>
-<ds:datastoreItem xmlns:ds="http://schemas.openxmlformats.org/officeDocument/2006/customXml" ds:itemID="{CD45AB52-E8DB-4CA5-AF00-44CC13C3BCB6}">
-  <ds:schemaRefs>
-    <ds:schemaRef ds:uri="http://schemas.openxmlformats.org/officeDocument/2006/bibliography"/>
-  </ds:schemaRefs>
-</ds:datastoreItem>
-</file>
-
-<file path=customXml/itemProps4.xml><?xml version="1.0" encoding="utf-8"?>
-<ds:datastoreItem xmlns:ds="http://schemas.openxmlformats.org/officeDocument/2006/customXml" ds:itemID="{2D6B8949-8349-49C3-8346-6F095972073F}">
-  <ds:schemaRefs>
-    <ds:schemaRef ds:uri="http://schemas.microsoft.com/sharepoint/v3/contenttype/forms"/>
-  </ds:schemaRefs>
-</ds:datastoreItem>
 </file>
</xml_diff>